<commit_message>
Working Programs for all 3 Password Cracking Section
2 Letters 2 Numbers working, 3 Letters 2 Numbers working, 3 Letters 2 numbers WITH multithreading working.

Results not on the journal yet as I am going to change the machine I will use so I can get better performance out of the programs compared to my laptop.
</commit_message>
<xml_diff>
--- a/6CS005 Learning Journal Semester 1 2018-19.docx
+++ b/6CS005 Learning Journal Semester 1 2018-19.docx
@@ -4081,8 +4081,6 @@
           <w:rFonts w:ascii="Trebuchet MS" w:hAnsi="Trebuchet MS"/>
         </w:rPr>
       </w:pPr>
-      <w:bookmarkStart w:id="3" w:name="_GoBack"/>
-      <w:bookmarkEnd w:id="3"/>
     </w:p>
     <w:p>
       <w:r>
@@ -4231,9 +4229,3878 @@
     </w:p>
     <w:p>
       <w:pPr>
+        <w:pStyle w:val="NoSpacing"/>
+        <w:rPr>
+          <w:rFonts w:ascii="Trebuchet MS" w:hAnsi="Trebuchet MS"/>
+        </w:rPr>
+      </w:pPr>
+      <w:bookmarkStart w:id="3" w:name="_GoBack"/>
+      <w:r>
+        <w:rPr>
+          <w:rFonts w:ascii="Trebuchet MS" w:hAnsi="Trebuchet MS"/>
+        </w:rPr>
+        <w:t>#include &lt;</w:t>
+      </w:r>
+      <w:proofErr w:type="spellStart"/>
+      <w:r>
+        <w:rPr>
+          <w:rFonts w:ascii="Trebuchet MS" w:hAnsi="Trebuchet MS"/>
+        </w:rPr>
+        <w:t>stdio.h</w:t>
+      </w:r>
+      <w:proofErr w:type="spellEnd"/>
+      <w:r>
+        <w:rPr>
+          <w:rFonts w:ascii="Trebuchet MS" w:hAnsi="Trebuchet MS"/>
+        </w:rPr>
+        <w:t>&gt;</w:t>
+      </w:r>
+    </w:p>
+    <w:p>
+      <w:pPr>
+        <w:pStyle w:val="NoSpacing"/>
+        <w:rPr>
+          <w:rFonts w:ascii="Trebuchet MS" w:hAnsi="Trebuchet MS"/>
+        </w:rPr>
+      </w:pPr>
+      <w:r>
+        <w:rPr>
+          <w:rFonts w:ascii="Trebuchet MS" w:hAnsi="Trebuchet MS"/>
+        </w:rPr>
+        <w:t>#include &lt;</w:t>
+      </w:r>
+      <w:proofErr w:type="spellStart"/>
+      <w:r>
+        <w:rPr>
+          <w:rFonts w:ascii="Trebuchet MS" w:hAnsi="Trebuchet MS"/>
+        </w:rPr>
+        <w:t>string.h</w:t>
+      </w:r>
+      <w:proofErr w:type="spellEnd"/>
+      <w:r>
+        <w:rPr>
+          <w:rFonts w:ascii="Trebuchet MS" w:hAnsi="Trebuchet MS"/>
+        </w:rPr>
+        <w:t>&gt;</w:t>
+      </w:r>
+    </w:p>
+    <w:p>
+      <w:pPr>
+        <w:pStyle w:val="NoSpacing"/>
+        <w:rPr>
+          <w:rFonts w:ascii="Trebuchet MS" w:hAnsi="Trebuchet MS"/>
+        </w:rPr>
+      </w:pPr>
+      <w:r>
+        <w:rPr>
+          <w:rFonts w:ascii="Trebuchet MS" w:hAnsi="Trebuchet MS"/>
+        </w:rPr>
+        <w:t>#include &lt;</w:t>
+      </w:r>
+      <w:proofErr w:type="spellStart"/>
+      <w:r>
+        <w:rPr>
+          <w:rFonts w:ascii="Trebuchet MS" w:hAnsi="Trebuchet MS"/>
+        </w:rPr>
+        <w:t>stdlib.h</w:t>
+      </w:r>
+      <w:proofErr w:type="spellEnd"/>
+      <w:r>
+        <w:rPr>
+          <w:rFonts w:ascii="Trebuchet MS" w:hAnsi="Trebuchet MS"/>
+        </w:rPr>
+        <w:t>&gt;</w:t>
+      </w:r>
+    </w:p>
+    <w:p>
+      <w:pPr>
+        <w:pStyle w:val="NoSpacing"/>
+        <w:rPr>
+          <w:rFonts w:ascii="Trebuchet MS" w:hAnsi="Trebuchet MS"/>
+        </w:rPr>
+      </w:pPr>
+      <w:r>
+        <w:rPr>
+          <w:rFonts w:ascii="Trebuchet MS" w:hAnsi="Trebuchet MS"/>
+        </w:rPr>
+        <w:t>#include &lt;</w:t>
+      </w:r>
+      <w:proofErr w:type="spellStart"/>
+      <w:r>
+        <w:rPr>
+          <w:rFonts w:ascii="Trebuchet MS" w:hAnsi="Trebuchet MS"/>
+        </w:rPr>
+        <w:t>crypt.h</w:t>
+      </w:r>
+      <w:proofErr w:type="spellEnd"/>
+      <w:r>
+        <w:rPr>
+          <w:rFonts w:ascii="Trebuchet MS" w:hAnsi="Trebuchet MS"/>
+        </w:rPr>
+        <w:t>&gt;</w:t>
+      </w:r>
+    </w:p>
+    <w:p>
+      <w:pPr>
+        <w:pStyle w:val="NoSpacing"/>
+        <w:rPr>
+          <w:rFonts w:ascii="Trebuchet MS" w:hAnsi="Trebuchet MS"/>
+        </w:rPr>
+      </w:pPr>
+      <w:r>
+        <w:rPr>
+          <w:rFonts w:ascii="Trebuchet MS" w:hAnsi="Trebuchet MS"/>
+        </w:rPr>
+        <w:t>#include &lt;</w:t>
+      </w:r>
+      <w:proofErr w:type="spellStart"/>
+      <w:r>
+        <w:rPr>
+          <w:rFonts w:ascii="Trebuchet MS" w:hAnsi="Trebuchet MS"/>
+        </w:rPr>
+        <w:t>math.h</w:t>
+      </w:r>
+      <w:proofErr w:type="spellEnd"/>
+      <w:r>
+        <w:rPr>
+          <w:rFonts w:ascii="Trebuchet MS" w:hAnsi="Trebuchet MS"/>
+        </w:rPr>
+        <w:t>&gt;</w:t>
+      </w:r>
+    </w:p>
+    <w:p>
+      <w:pPr>
+        <w:pStyle w:val="NoSpacing"/>
+        <w:rPr>
+          <w:rFonts w:ascii="Trebuchet MS" w:hAnsi="Trebuchet MS"/>
+        </w:rPr>
+      </w:pPr>
+      <w:r>
+        <w:rPr>
+          <w:rFonts w:ascii="Trebuchet MS" w:hAnsi="Trebuchet MS"/>
+        </w:rPr>
+        <w:t>#include &lt;</w:t>
+      </w:r>
+      <w:proofErr w:type="spellStart"/>
+      <w:r>
+        <w:rPr>
+          <w:rFonts w:ascii="Trebuchet MS" w:hAnsi="Trebuchet MS"/>
+        </w:rPr>
+        <w:t>time.h</w:t>
+      </w:r>
+      <w:proofErr w:type="spellEnd"/>
+      <w:r>
+        <w:rPr>
+          <w:rFonts w:ascii="Trebuchet MS" w:hAnsi="Trebuchet MS"/>
+        </w:rPr>
+        <w:t>&gt;</w:t>
+      </w:r>
+    </w:p>
+    <w:p>
+      <w:pPr>
+        <w:pStyle w:val="NoSpacing"/>
+        <w:rPr>
+          <w:rFonts w:ascii="Trebuchet MS" w:hAnsi="Trebuchet MS"/>
+        </w:rPr>
+      </w:pPr>
+      <w:r>
+        <w:rPr>
+          <w:rFonts w:ascii="Trebuchet MS" w:hAnsi="Trebuchet MS"/>
+        </w:rPr>
+        <w:t>#include &lt;</w:t>
+      </w:r>
+      <w:proofErr w:type="spellStart"/>
+      <w:r>
+        <w:rPr>
+          <w:rFonts w:ascii="Trebuchet MS" w:hAnsi="Trebuchet MS"/>
+        </w:rPr>
+        <w:t>pthread.h</w:t>
+      </w:r>
+      <w:proofErr w:type="spellEnd"/>
+      <w:r>
+        <w:rPr>
+          <w:rFonts w:ascii="Trebuchet MS" w:hAnsi="Trebuchet MS"/>
+        </w:rPr>
+        <w:t>&gt;</w:t>
+      </w:r>
+    </w:p>
+    <w:p>
+      <w:pPr>
+        <w:pStyle w:val="NoSpacing"/>
+        <w:rPr>
+          <w:rFonts w:ascii="Trebuchet MS" w:hAnsi="Trebuchet MS"/>
+        </w:rPr>
+      </w:pPr>
+    </w:p>
+    <w:p>
+      <w:pPr>
+        <w:pStyle w:val="NoSpacing"/>
+        <w:rPr>
+          <w:rFonts w:ascii="Trebuchet MS" w:hAnsi="Trebuchet MS"/>
+        </w:rPr>
+      </w:pPr>
+      <w:proofErr w:type="spellStart"/>
+      <w:r>
+        <w:rPr>
+          <w:rFonts w:ascii="Trebuchet MS" w:hAnsi="Trebuchet MS"/>
+        </w:rPr>
+        <w:t>int</w:t>
+      </w:r>
+      <w:proofErr w:type="spellEnd"/>
+      <w:r>
+        <w:rPr>
+          <w:rFonts w:ascii="Trebuchet MS" w:hAnsi="Trebuchet MS"/>
+        </w:rPr>
+        <w:t xml:space="preserve"> </w:t>
+      </w:r>
+      <w:proofErr w:type="spellStart"/>
+      <w:r>
+        <w:rPr>
+          <w:rFonts w:ascii="Trebuchet MS" w:hAnsi="Trebuchet MS"/>
+        </w:rPr>
+        <w:t>n_passwords</w:t>
+      </w:r>
+      <w:proofErr w:type="spellEnd"/>
+      <w:r>
+        <w:rPr>
+          <w:rFonts w:ascii="Trebuchet MS" w:hAnsi="Trebuchet MS"/>
+        </w:rPr>
+        <w:t xml:space="preserve"> = 4;</w:t>
+      </w:r>
+    </w:p>
+    <w:p>
+      <w:pPr>
+        <w:pStyle w:val="NoSpacing"/>
+        <w:rPr>
+          <w:rFonts w:ascii="Trebuchet MS" w:hAnsi="Trebuchet MS"/>
+        </w:rPr>
+      </w:pPr>
+    </w:p>
+    <w:p>
+      <w:pPr>
+        <w:pStyle w:val="NoSpacing"/>
+        <w:rPr>
+          <w:rFonts w:ascii="Trebuchet MS" w:hAnsi="Trebuchet MS"/>
+        </w:rPr>
+      </w:pPr>
+      <w:r>
+        <w:rPr>
+          <w:rFonts w:ascii="Trebuchet MS" w:hAnsi="Trebuchet MS"/>
+        </w:rPr>
+        <w:t>char *</w:t>
+      </w:r>
+      <w:proofErr w:type="spellStart"/>
+      <w:r>
+        <w:rPr>
+          <w:rFonts w:ascii="Trebuchet MS" w:hAnsi="Trebuchet MS"/>
+        </w:rPr>
+        <w:t>encrypted_</w:t>
+      </w:r>
+      <w:proofErr w:type="gramStart"/>
+      <w:r>
+        <w:rPr>
+          <w:rFonts w:ascii="Trebuchet MS" w:hAnsi="Trebuchet MS"/>
+        </w:rPr>
+        <w:t>passwords</w:t>
+      </w:r>
+      <w:proofErr w:type="spellEnd"/>
+      <w:r>
+        <w:rPr>
+          <w:rFonts w:ascii="Trebuchet MS" w:hAnsi="Trebuchet MS"/>
+        </w:rPr>
+        <w:t>[</w:t>
+      </w:r>
+      <w:proofErr w:type="gramEnd"/>
+      <w:r>
+        <w:rPr>
+          <w:rFonts w:ascii="Trebuchet MS" w:hAnsi="Trebuchet MS"/>
+        </w:rPr>
+        <w:t>] = {</w:t>
+      </w:r>
+    </w:p>
+    <w:p>
+      <w:pPr>
+        <w:pStyle w:val="NoSpacing"/>
+        <w:rPr>
+          <w:rFonts w:ascii="Trebuchet MS" w:hAnsi="Trebuchet MS"/>
+        </w:rPr>
+      </w:pPr>
+      <w:r>
+        <w:rPr>
+          <w:rFonts w:ascii="Trebuchet MS" w:hAnsi="Trebuchet MS"/>
+        </w:rPr>
+        <w:t xml:space="preserve">  "$6$KB$H8s0k9/1RQ783G9gF69Xkn.MI.Dq5Ox0va/dFlkknNjO7trgekVOjTv1BKCb.nm3vqxmtO2mOplhmFkwZXecz0",</w:t>
+      </w:r>
+    </w:p>
+    <w:p>
+      <w:pPr>
+        <w:pStyle w:val="NoSpacing"/>
+        <w:rPr>
+          <w:rFonts w:ascii="Trebuchet MS" w:hAnsi="Trebuchet MS"/>
+        </w:rPr>
+      </w:pPr>
+      <w:r>
+        <w:rPr>
+          <w:rFonts w:ascii="Trebuchet MS" w:hAnsi="Trebuchet MS"/>
+        </w:rPr>
+        <w:t xml:space="preserve">  "$6$KB$WksuNcTfYjZWjDC4Zt3ZAmQ38OrsWwHyDgf/grFJ2Sgg.qpOz56lMpBVfWYdQZa9Pksa2TJRVYVb3K.mbYx4Y1",</w:t>
+      </w:r>
+    </w:p>
+    <w:p>
+      <w:pPr>
+        <w:pStyle w:val="NoSpacing"/>
+        <w:rPr>
+          <w:rFonts w:ascii="Trebuchet MS" w:hAnsi="Trebuchet MS"/>
+        </w:rPr>
+      </w:pPr>
+      <w:r>
+        <w:rPr>
+          <w:rFonts w:ascii="Trebuchet MS" w:hAnsi="Trebuchet MS"/>
+        </w:rPr>
+        <w:t xml:space="preserve">  "$6$KB$0ZqvOLHpRgU9vLhzavKkL37MCDESwi2NDoTptnw4jyAjQGVtizjiKaluE60l1k7b.7YzDFU3biOo7Cr2SnvzT1",</w:t>
+      </w:r>
+    </w:p>
+    <w:p>
+      <w:pPr>
+        <w:pStyle w:val="NoSpacing"/>
+        <w:rPr>
+          <w:rFonts w:ascii="Trebuchet MS" w:hAnsi="Trebuchet MS"/>
+        </w:rPr>
+      </w:pPr>
+      <w:r>
+        <w:rPr>
+          <w:rFonts w:ascii="Trebuchet MS" w:hAnsi="Trebuchet MS"/>
+        </w:rPr>
+        <w:t xml:space="preserve">  "$6$KB$UwKD1iCsvhAryQWAH6o8C9B6dEtOUOhYCgBfwtvffD.Ycz83.8GZ/9dhfIyVodUtHRyUl8A8LRfCNSlx8Lb2O1"</w:t>
+      </w:r>
+    </w:p>
+    <w:p>
+      <w:pPr>
+        <w:pStyle w:val="NoSpacing"/>
+        <w:rPr>
+          <w:rFonts w:ascii="Trebuchet MS" w:hAnsi="Trebuchet MS"/>
+        </w:rPr>
+      </w:pPr>
+      <w:r>
+        <w:rPr>
+          <w:rFonts w:ascii="Trebuchet MS" w:hAnsi="Trebuchet MS"/>
+        </w:rPr>
+        <w:t>};</w:t>
+      </w:r>
+    </w:p>
+    <w:p>
+      <w:pPr>
+        <w:pStyle w:val="NoSpacing"/>
+        <w:rPr>
+          <w:rFonts w:ascii="Trebuchet MS" w:hAnsi="Trebuchet MS"/>
+        </w:rPr>
+      </w:pPr>
+    </w:p>
+    <w:p>
+      <w:pPr>
+        <w:pStyle w:val="NoSpacing"/>
+        <w:rPr>
+          <w:rFonts w:ascii="Trebuchet MS" w:hAnsi="Trebuchet MS"/>
+        </w:rPr>
+      </w:pPr>
+      <w:r>
+        <w:rPr>
+          <w:rFonts w:ascii="Trebuchet MS" w:hAnsi="Trebuchet MS"/>
+        </w:rPr>
+        <w:t xml:space="preserve">void </w:t>
+      </w:r>
+      <w:proofErr w:type="spellStart"/>
+      <w:proofErr w:type="gramStart"/>
+      <w:r>
+        <w:rPr>
+          <w:rFonts w:ascii="Trebuchet MS" w:hAnsi="Trebuchet MS"/>
+        </w:rPr>
+        <w:t>multiCore</w:t>
+      </w:r>
+      <w:proofErr w:type="spellEnd"/>
+      <w:r>
+        <w:rPr>
+          <w:rFonts w:ascii="Trebuchet MS" w:hAnsi="Trebuchet MS"/>
+        </w:rPr>
+        <w:t>(</w:t>
+      </w:r>
+      <w:proofErr w:type="gramEnd"/>
+      <w:r>
+        <w:rPr>
+          <w:rFonts w:ascii="Trebuchet MS" w:hAnsi="Trebuchet MS"/>
+        </w:rPr>
+        <w:t>){//method to create multiple cores</w:t>
+      </w:r>
+    </w:p>
+    <w:p>
+      <w:pPr>
+        <w:pStyle w:val="NoSpacing"/>
+        <w:rPr>
+          <w:rFonts w:ascii="Trebuchet MS" w:hAnsi="Trebuchet MS"/>
+        </w:rPr>
+      </w:pPr>
+      <w:r>
+        <w:rPr>
+          <w:rFonts w:ascii="Trebuchet MS" w:hAnsi="Trebuchet MS"/>
+        </w:rPr>
+        <w:t xml:space="preserve">  </w:t>
+      </w:r>
+      <w:proofErr w:type="spellStart"/>
+      <w:r>
+        <w:rPr>
+          <w:rFonts w:ascii="Trebuchet MS" w:hAnsi="Trebuchet MS"/>
+        </w:rPr>
+        <w:t>pthread_t</w:t>
+      </w:r>
+      <w:proofErr w:type="spellEnd"/>
+      <w:r>
+        <w:rPr>
+          <w:rFonts w:ascii="Trebuchet MS" w:hAnsi="Trebuchet MS"/>
+        </w:rPr>
+        <w:t xml:space="preserve"> t1, t2;</w:t>
+      </w:r>
+    </w:p>
+    <w:p>
+      <w:pPr>
+        <w:pStyle w:val="NoSpacing"/>
+        <w:rPr>
+          <w:rFonts w:ascii="Trebuchet MS" w:hAnsi="Trebuchet MS"/>
+        </w:rPr>
+      </w:pPr>
+    </w:p>
+    <w:p>
+      <w:pPr>
+        <w:pStyle w:val="NoSpacing"/>
+        <w:rPr>
+          <w:rFonts w:ascii="Trebuchet MS" w:hAnsi="Trebuchet MS"/>
+        </w:rPr>
+      </w:pPr>
+      <w:r>
+        <w:rPr>
+          <w:rFonts w:ascii="Trebuchet MS" w:hAnsi="Trebuchet MS"/>
+        </w:rPr>
+        <w:t xml:space="preserve">  void *kernel_function_1();</w:t>
+      </w:r>
+    </w:p>
+    <w:p>
+      <w:pPr>
+        <w:pStyle w:val="NoSpacing"/>
+        <w:rPr>
+          <w:rFonts w:ascii="Trebuchet MS" w:hAnsi="Trebuchet MS"/>
+        </w:rPr>
+      </w:pPr>
+      <w:r>
+        <w:rPr>
+          <w:rFonts w:ascii="Trebuchet MS" w:hAnsi="Trebuchet MS"/>
+        </w:rPr>
+        <w:t xml:space="preserve">  void *kernel_function_2();</w:t>
+      </w:r>
+    </w:p>
+    <w:p>
+      <w:pPr>
+        <w:pStyle w:val="NoSpacing"/>
+        <w:rPr>
+          <w:rFonts w:ascii="Trebuchet MS" w:hAnsi="Trebuchet MS"/>
+        </w:rPr>
+      </w:pPr>
+    </w:p>
+    <w:p>
+      <w:pPr>
+        <w:pStyle w:val="NoSpacing"/>
+        <w:rPr>
+          <w:rFonts w:ascii="Trebuchet MS" w:hAnsi="Trebuchet MS"/>
+        </w:rPr>
+      </w:pPr>
+      <w:r>
+        <w:rPr>
+          <w:rFonts w:ascii="Trebuchet MS" w:hAnsi="Trebuchet MS"/>
+        </w:rPr>
+        <w:t xml:space="preserve">  </w:t>
+      </w:r>
+      <w:proofErr w:type="spellStart"/>
+      <w:r>
+        <w:rPr>
+          <w:rFonts w:ascii="Trebuchet MS" w:hAnsi="Trebuchet MS"/>
+        </w:rPr>
+        <w:t>pthread_</w:t>
+      </w:r>
+      <w:proofErr w:type="gramStart"/>
+      <w:r>
+        <w:rPr>
+          <w:rFonts w:ascii="Trebuchet MS" w:hAnsi="Trebuchet MS"/>
+        </w:rPr>
+        <w:t>create</w:t>
+      </w:r>
+      <w:proofErr w:type="spellEnd"/>
+      <w:r>
+        <w:rPr>
+          <w:rFonts w:ascii="Trebuchet MS" w:hAnsi="Trebuchet MS"/>
+        </w:rPr>
+        <w:t>(</w:t>
+      </w:r>
+      <w:proofErr w:type="gramEnd"/>
+      <w:r>
+        <w:rPr>
+          <w:rFonts w:ascii="Trebuchet MS" w:hAnsi="Trebuchet MS"/>
+        </w:rPr>
+        <w:t>&amp;t1, NULL, kernel_function_1, NULL);</w:t>
+      </w:r>
+    </w:p>
+    <w:p>
+      <w:pPr>
+        <w:pStyle w:val="NoSpacing"/>
+        <w:rPr>
+          <w:rFonts w:ascii="Trebuchet MS" w:hAnsi="Trebuchet MS"/>
+        </w:rPr>
+      </w:pPr>
+      <w:r>
+        <w:rPr>
+          <w:rFonts w:ascii="Trebuchet MS" w:hAnsi="Trebuchet MS"/>
+        </w:rPr>
+        <w:t xml:space="preserve">  </w:t>
+      </w:r>
+      <w:proofErr w:type="spellStart"/>
+      <w:r>
+        <w:rPr>
+          <w:rFonts w:ascii="Trebuchet MS" w:hAnsi="Trebuchet MS"/>
+        </w:rPr>
+        <w:t>pthread_</w:t>
+      </w:r>
+      <w:proofErr w:type="gramStart"/>
+      <w:r>
+        <w:rPr>
+          <w:rFonts w:ascii="Trebuchet MS" w:hAnsi="Trebuchet MS"/>
+        </w:rPr>
+        <w:t>create</w:t>
+      </w:r>
+      <w:proofErr w:type="spellEnd"/>
+      <w:r>
+        <w:rPr>
+          <w:rFonts w:ascii="Trebuchet MS" w:hAnsi="Trebuchet MS"/>
+        </w:rPr>
+        <w:t>(</w:t>
+      </w:r>
+      <w:proofErr w:type="gramEnd"/>
+      <w:r>
+        <w:rPr>
+          <w:rFonts w:ascii="Trebuchet MS" w:hAnsi="Trebuchet MS"/>
+        </w:rPr>
+        <w:t>&amp;t2, NULL, kernel_function_2, NULL);</w:t>
+      </w:r>
+    </w:p>
+    <w:p>
+      <w:pPr>
+        <w:pStyle w:val="NoSpacing"/>
+        <w:rPr>
+          <w:rFonts w:ascii="Trebuchet MS" w:hAnsi="Trebuchet MS"/>
+        </w:rPr>
+      </w:pPr>
+    </w:p>
+    <w:p>
+      <w:pPr>
+        <w:pStyle w:val="NoSpacing"/>
+        <w:rPr>
+          <w:rFonts w:ascii="Trebuchet MS" w:hAnsi="Trebuchet MS"/>
+        </w:rPr>
+      </w:pPr>
+      <w:r>
+        <w:rPr>
+          <w:rFonts w:ascii="Trebuchet MS" w:hAnsi="Trebuchet MS"/>
+        </w:rPr>
+        <w:t xml:space="preserve">  </w:t>
+      </w:r>
+      <w:proofErr w:type="spellStart"/>
+      <w:r>
+        <w:rPr>
+          <w:rFonts w:ascii="Trebuchet MS" w:hAnsi="Trebuchet MS"/>
+        </w:rPr>
+        <w:t>pthread_</w:t>
+      </w:r>
+      <w:proofErr w:type="gramStart"/>
+      <w:r>
+        <w:rPr>
+          <w:rFonts w:ascii="Trebuchet MS" w:hAnsi="Trebuchet MS"/>
+        </w:rPr>
+        <w:t>join</w:t>
+      </w:r>
+      <w:proofErr w:type="spellEnd"/>
+      <w:r>
+        <w:rPr>
+          <w:rFonts w:ascii="Trebuchet MS" w:hAnsi="Trebuchet MS"/>
+        </w:rPr>
+        <w:t>(</w:t>
+      </w:r>
+      <w:proofErr w:type="gramEnd"/>
+      <w:r>
+        <w:rPr>
+          <w:rFonts w:ascii="Trebuchet MS" w:hAnsi="Trebuchet MS"/>
+        </w:rPr>
+        <w:t>t1, NULL);</w:t>
+      </w:r>
+    </w:p>
+    <w:p>
+      <w:pPr>
+        <w:pStyle w:val="NoSpacing"/>
+        <w:rPr>
+          <w:rFonts w:ascii="Trebuchet MS" w:hAnsi="Trebuchet MS"/>
+        </w:rPr>
+      </w:pPr>
+      <w:r>
+        <w:rPr>
+          <w:rFonts w:ascii="Trebuchet MS" w:hAnsi="Trebuchet MS"/>
+        </w:rPr>
+        <w:t xml:space="preserve">  </w:t>
+      </w:r>
+      <w:proofErr w:type="spellStart"/>
+      <w:r>
+        <w:rPr>
+          <w:rFonts w:ascii="Trebuchet MS" w:hAnsi="Trebuchet MS"/>
+        </w:rPr>
+        <w:t>pthread_</w:t>
+      </w:r>
+      <w:proofErr w:type="gramStart"/>
+      <w:r>
+        <w:rPr>
+          <w:rFonts w:ascii="Trebuchet MS" w:hAnsi="Trebuchet MS"/>
+        </w:rPr>
+        <w:t>join</w:t>
+      </w:r>
+      <w:proofErr w:type="spellEnd"/>
+      <w:r>
+        <w:rPr>
+          <w:rFonts w:ascii="Trebuchet MS" w:hAnsi="Trebuchet MS"/>
+        </w:rPr>
+        <w:t>(</w:t>
+      </w:r>
+      <w:proofErr w:type="gramEnd"/>
+      <w:r>
+        <w:rPr>
+          <w:rFonts w:ascii="Trebuchet MS" w:hAnsi="Trebuchet MS"/>
+        </w:rPr>
+        <w:t>t2, NULL);</w:t>
+      </w:r>
+    </w:p>
+    <w:p>
+      <w:pPr>
+        <w:pStyle w:val="NoSpacing"/>
+        <w:rPr>
+          <w:rFonts w:ascii="Trebuchet MS" w:hAnsi="Trebuchet MS"/>
+        </w:rPr>
+      </w:pPr>
+      <w:r>
+        <w:rPr>
+          <w:rFonts w:ascii="Trebuchet MS" w:hAnsi="Trebuchet MS"/>
+        </w:rPr>
+        <w:t>}</w:t>
+      </w:r>
+    </w:p>
+    <w:p>
+      <w:pPr>
+        <w:pStyle w:val="NoSpacing"/>
+        <w:rPr>
+          <w:rFonts w:ascii="Trebuchet MS" w:hAnsi="Trebuchet MS"/>
+        </w:rPr>
+      </w:pPr>
+    </w:p>
+    <w:p>
+      <w:pPr>
+        <w:pStyle w:val="NoSpacing"/>
+        <w:rPr>
+          <w:rFonts w:ascii="Trebuchet MS" w:hAnsi="Trebuchet MS"/>
+        </w:rPr>
+      </w:pPr>
+      <w:r>
+        <w:rPr>
+          <w:rFonts w:ascii="Trebuchet MS" w:hAnsi="Trebuchet MS"/>
+        </w:rPr>
+        <w:t xml:space="preserve">void </w:t>
+      </w:r>
+      <w:proofErr w:type="spellStart"/>
+      <w:proofErr w:type="gramStart"/>
+      <w:r>
+        <w:rPr>
+          <w:rFonts w:ascii="Trebuchet MS" w:hAnsi="Trebuchet MS"/>
+        </w:rPr>
+        <w:t>substr</w:t>
+      </w:r>
+      <w:proofErr w:type="spellEnd"/>
+      <w:r>
+        <w:rPr>
+          <w:rFonts w:ascii="Trebuchet MS" w:hAnsi="Trebuchet MS"/>
+        </w:rPr>
+        <w:t>(</w:t>
+      </w:r>
+      <w:proofErr w:type="gramEnd"/>
+      <w:r>
+        <w:rPr>
+          <w:rFonts w:ascii="Trebuchet MS" w:hAnsi="Trebuchet MS"/>
+        </w:rPr>
+        <w:t>char *</w:t>
+      </w:r>
+      <w:proofErr w:type="spellStart"/>
+      <w:r>
+        <w:rPr>
+          <w:rFonts w:ascii="Trebuchet MS" w:hAnsi="Trebuchet MS"/>
+        </w:rPr>
+        <w:t>dest</w:t>
+      </w:r>
+      <w:proofErr w:type="spellEnd"/>
+      <w:r>
+        <w:rPr>
+          <w:rFonts w:ascii="Trebuchet MS" w:hAnsi="Trebuchet MS"/>
+        </w:rPr>
+        <w:t>, char *</w:t>
+      </w:r>
+      <w:proofErr w:type="spellStart"/>
+      <w:r>
+        <w:rPr>
+          <w:rFonts w:ascii="Trebuchet MS" w:hAnsi="Trebuchet MS"/>
+        </w:rPr>
+        <w:t>src</w:t>
+      </w:r>
+      <w:proofErr w:type="spellEnd"/>
+      <w:r>
+        <w:rPr>
+          <w:rFonts w:ascii="Trebuchet MS" w:hAnsi="Trebuchet MS"/>
+        </w:rPr>
+        <w:t xml:space="preserve">, </w:t>
+      </w:r>
+      <w:proofErr w:type="spellStart"/>
+      <w:r>
+        <w:rPr>
+          <w:rFonts w:ascii="Trebuchet MS" w:hAnsi="Trebuchet MS"/>
+        </w:rPr>
+        <w:t>int</w:t>
+      </w:r>
+      <w:proofErr w:type="spellEnd"/>
+      <w:r>
+        <w:rPr>
+          <w:rFonts w:ascii="Trebuchet MS" w:hAnsi="Trebuchet MS"/>
+        </w:rPr>
+        <w:t xml:space="preserve"> start, </w:t>
+      </w:r>
+      <w:proofErr w:type="spellStart"/>
+      <w:r>
+        <w:rPr>
+          <w:rFonts w:ascii="Trebuchet MS" w:hAnsi="Trebuchet MS"/>
+        </w:rPr>
+        <w:t>int</w:t>
+      </w:r>
+      <w:proofErr w:type="spellEnd"/>
+      <w:r>
+        <w:rPr>
+          <w:rFonts w:ascii="Trebuchet MS" w:hAnsi="Trebuchet MS"/>
+        </w:rPr>
+        <w:t xml:space="preserve"> length){</w:t>
+      </w:r>
+    </w:p>
+    <w:p>
+      <w:pPr>
+        <w:pStyle w:val="NoSpacing"/>
+        <w:rPr>
+          <w:rFonts w:ascii="Trebuchet MS" w:hAnsi="Trebuchet MS"/>
+        </w:rPr>
+      </w:pPr>
+      <w:r>
+        <w:rPr>
+          <w:rFonts w:ascii="Trebuchet MS" w:hAnsi="Trebuchet MS"/>
+        </w:rPr>
+        <w:t xml:space="preserve">  </w:t>
+      </w:r>
+      <w:proofErr w:type="spellStart"/>
+      <w:proofErr w:type="gramStart"/>
+      <w:r>
+        <w:rPr>
+          <w:rFonts w:ascii="Trebuchet MS" w:hAnsi="Trebuchet MS"/>
+        </w:rPr>
+        <w:t>memcpy</w:t>
+      </w:r>
+      <w:proofErr w:type="spellEnd"/>
+      <w:r>
+        <w:rPr>
+          <w:rFonts w:ascii="Trebuchet MS" w:hAnsi="Trebuchet MS"/>
+        </w:rPr>
+        <w:t>(</w:t>
+      </w:r>
+      <w:proofErr w:type="spellStart"/>
+      <w:proofErr w:type="gramEnd"/>
+      <w:r>
+        <w:rPr>
+          <w:rFonts w:ascii="Trebuchet MS" w:hAnsi="Trebuchet MS"/>
+        </w:rPr>
+        <w:t>dest</w:t>
+      </w:r>
+      <w:proofErr w:type="spellEnd"/>
+      <w:r>
+        <w:rPr>
+          <w:rFonts w:ascii="Trebuchet MS" w:hAnsi="Trebuchet MS"/>
+        </w:rPr>
+        <w:t xml:space="preserve">, </w:t>
+      </w:r>
+      <w:proofErr w:type="spellStart"/>
+      <w:r>
+        <w:rPr>
+          <w:rFonts w:ascii="Trebuchet MS" w:hAnsi="Trebuchet MS"/>
+        </w:rPr>
+        <w:t>src</w:t>
+      </w:r>
+      <w:proofErr w:type="spellEnd"/>
+      <w:r>
+        <w:rPr>
+          <w:rFonts w:ascii="Trebuchet MS" w:hAnsi="Trebuchet MS"/>
+        </w:rPr>
+        <w:t xml:space="preserve"> + start, length);</w:t>
+      </w:r>
+    </w:p>
+    <w:p>
+      <w:pPr>
+        <w:pStyle w:val="NoSpacing"/>
+        <w:rPr>
+          <w:rFonts w:ascii="Trebuchet MS" w:hAnsi="Trebuchet MS"/>
+        </w:rPr>
+      </w:pPr>
+      <w:r>
+        <w:rPr>
+          <w:rFonts w:ascii="Trebuchet MS" w:hAnsi="Trebuchet MS"/>
+        </w:rPr>
+        <w:lastRenderedPageBreak/>
+        <w:t xml:space="preserve">  *(</w:t>
+      </w:r>
+      <w:proofErr w:type="spellStart"/>
+      <w:r>
+        <w:rPr>
+          <w:rFonts w:ascii="Trebuchet MS" w:hAnsi="Trebuchet MS"/>
+        </w:rPr>
+        <w:t>dest</w:t>
+      </w:r>
+      <w:proofErr w:type="spellEnd"/>
+      <w:r>
+        <w:rPr>
+          <w:rFonts w:ascii="Trebuchet MS" w:hAnsi="Trebuchet MS"/>
+        </w:rPr>
+        <w:t xml:space="preserve"> + length) = '\0';</w:t>
+      </w:r>
+    </w:p>
+    <w:p>
+      <w:pPr>
+        <w:pStyle w:val="NoSpacing"/>
+        <w:rPr>
+          <w:rFonts w:ascii="Trebuchet MS" w:hAnsi="Trebuchet MS"/>
+        </w:rPr>
+      </w:pPr>
+      <w:r>
+        <w:rPr>
+          <w:rFonts w:ascii="Trebuchet MS" w:hAnsi="Trebuchet MS"/>
+        </w:rPr>
+        <w:t>}</w:t>
+      </w:r>
+    </w:p>
+    <w:p>
+      <w:pPr>
+        <w:pStyle w:val="NoSpacing"/>
+        <w:rPr>
+          <w:rFonts w:ascii="Trebuchet MS" w:hAnsi="Trebuchet MS"/>
+        </w:rPr>
+      </w:pPr>
+    </w:p>
+    <w:p>
+      <w:pPr>
+        <w:pStyle w:val="NoSpacing"/>
+        <w:rPr>
+          <w:rFonts w:ascii="Trebuchet MS" w:hAnsi="Trebuchet MS"/>
+        </w:rPr>
+      </w:pPr>
+      <w:r>
+        <w:rPr>
+          <w:rFonts w:ascii="Trebuchet MS" w:hAnsi="Trebuchet MS"/>
+        </w:rPr>
+        <w:t>void *kernel_function_1</w:t>
+      </w:r>
+      <w:proofErr w:type="gramStart"/>
+      <w:r>
+        <w:rPr>
+          <w:rFonts w:ascii="Trebuchet MS" w:hAnsi="Trebuchet MS"/>
+        </w:rPr>
+        <w:t>(){</w:t>
+      </w:r>
+      <w:proofErr w:type="gramEnd"/>
+    </w:p>
+    <w:p>
+      <w:pPr>
+        <w:pStyle w:val="NoSpacing"/>
+        <w:rPr>
+          <w:rFonts w:ascii="Trebuchet MS" w:hAnsi="Trebuchet MS"/>
+        </w:rPr>
+      </w:pPr>
+      <w:r>
+        <w:rPr>
+          <w:rFonts w:ascii="Trebuchet MS" w:hAnsi="Trebuchet MS"/>
+        </w:rPr>
+        <w:t xml:space="preserve">  </w:t>
+      </w:r>
+      <w:proofErr w:type="spellStart"/>
+      <w:r>
+        <w:rPr>
+          <w:rFonts w:ascii="Trebuchet MS" w:hAnsi="Trebuchet MS"/>
+        </w:rPr>
+        <w:t>int</w:t>
+      </w:r>
+      <w:proofErr w:type="spellEnd"/>
+      <w:r>
+        <w:rPr>
+          <w:rFonts w:ascii="Trebuchet MS" w:hAnsi="Trebuchet MS"/>
+        </w:rPr>
+        <w:t xml:space="preserve"> x, y, z;</w:t>
+      </w:r>
+    </w:p>
+    <w:p>
+      <w:pPr>
+        <w:pStyle w:val="NoSpacing"/>
+        <w:rPr>
+          <w:rFonts w:ascii="Trebuchet MS" w:hAnsi="Trebuchet MS"/>
+        </w:rPr>
+      </w:pPr>
+      <w:r>
+        <w:rPr>
+          <w:rFonts w:ascii="Trebuchet MS" w:hAnsi="Trebuchet MS"/>
+        </w:rPr>
+        <w:t xml:space="preserve">  char </w:t>
+      </w:r>
+      <w:proofErr w:type="gramStart"/>
+      <w:r>
+        <w:rPr>
+          <w:rFonts w:ascii="Trebuchet MS" w:hAnsi="Trebuchet MS"/>
+        </w:rPr>
+        <w:t>salt[</w:t>
+      </w:r>
+      <w:proofErr w:type="gramEnd"/>
+      <w:r>
+        <w:rPr>
+          <w:rFonts w:ascii="Trebuchet MS" w:hAnsi="Trebuchet MS"/>
+        </w:rPr>
+        <w:t>7];</w:t>
+      </w:r>
+    </w:p>
+    <w:p>
+      <w:pPr>
+        <w:pStyle w:val="NoSpacing"/>
+        <w:rPr>
+          <w:rFonts w:ascii="Trebuchet MS" w:hAnsi="Trebuchet MS"/>
+        </w:rPr>
+      </w:pPr>
+      <w:r>
+        <w:rPr>
+          <w:rFonts w:ascii="Trebuchet MS" w:hAnsi="Trebuchet MS"/>
+        </w:rPr>
+        <w:t xml:space="preserve">  char </w:t>
+      </w:r>
+      <w:proofErr w:type="gramStart"/>
+      <w:r>
+        <w:rPr>
+          <w:rFonts w:ascii="Trebuchet MS" w:hAnsi="Trebuchet MS"/>
+        </w:rPr>
+        <w:t>plain[</w:t>
+      </w:r>
+      <w:proofErr w:type="gramEnd"/>
+      <w:r>
+        <w:rPr>
+          <w:rFonts w:ascii="Trebuchet MS" w:hAnsi="Trebuchet MS"/>
+        </w:rPr>
+        <w:t>7];</w:t>
+      </w:r>
+    </w:p>
+    <w:p>
+      <w:pPr>
+        <w:pStyle w:val="NoSpacing"/>
+        <w:rPr>
+          <w:rFonts w:ascii="Trebuchet MS" w:hAnsi="Trebuchet MS"/>
+        </w:rPr>
+      </w:pPr>
+      <w:r>
+        <w:rPr>
+          <w:rFonts w:ascii="Trebuchet MS" w:hAnsi="Trebuchet MS"/>
+        </w:rPr>
+        <w:t xml:space="preserve">  char *</w:t>
+      </w:r>
+      <w:proofErr w:type="spellStart"/>
+      <w:r>
+        <w:rPr>
+          <w:rFonts w:ascii="Trebuchet MS" w:hAnsi="Trebuchet MS"/>
+        </w:rPr>
+        <w:t>enc</w:t>
+      </w:r>
+      <w:proofErr w:type="spellEnd"/>
+      <w:r>
+        <w:rPr>
+          <w:rFonts w:ascii="Trebuchet MS" w:hAnsi="Trebuchet MS"/>
+        </w:rPr>
+        <w:t>;</w:t>
+      </w:r>
+    </w:p>
+    <w:p>
+      <w:pPr>
+        <w:pStyle w:val="NoSpacing"/>
+        <w:rPr>
+          <w:rFonts w:ascii="Trebuchet MS" w:hAnsi="Trebuchet MS"/>
+        </w:rPr>
+      </w:pPr>
+      <w:r>
+        <w:rPr>
+          <w:rFonts w:ascii="Trebuchet MS" w:hAnsi="Trebuchet MS"/>
+        </w:rPr>
+        <w:t xml:space="preserve">  </w:t>
+      </w:r>
+      <w:proofErr w:type="spellStart"/>
+      <w:r>
+        <w:rPr>
+          <w:rFonts w:ascii="Trebuchet MS" w:hAnsi="Trebuchet MS"/>
+        </w:rPr>
+        <w:t>int</w:t>
+      </w:r>
+      <w:proofErr w:type="spellEnd"/>
+      <w:r>
+        <w:rPr>
+          <w:rFonts w:ascii="Trebuchet MS" w:hAnsi="Trebuchet MS"/>
+        </w:rPr>
+        <w:t xml:space="preserve"> count = 0;</w:t>
+      </w:r>
+    </w:p>
+    <w:p>
+      <w:pPr>
+        <w:pStyle w:val="NoSpacing"/>
+        <w:rPr>
+          <w:rFonts w:ascii="Trebuchet MS" w:hAnsi="Trebuchet MS"/>
+        </w:rPr>
+      </w:pPr>
+    </w:p>
+    <w:p>
+      <w:pPr>
+        <w:pStyle w:val="NoSpacing"/>
+        <w:rPr>
+          <w:rFonts w:ascii="Trebuchet MS" w:hAnsi="Trebuchet MS"/>
+        </w:rPr>
+      </w:pPr>
+      <w:r>
+        <w:rPr>
+          <w:rFonts w:ascii="Trebuchet MS" w:hAnsi="Trebuchet MS"/>
+        </w:rPr>
+        <w:t xml:space="preserve">  char *</w:t>
+      </w:r>
+      <w:proofErr w:type="spellStart"/>
+      <w:r>
+        <w:rPr>
+          <w:rFonts w:ascii="Trebuchet MS" w:hAnsi="Trebuchet MS"/>
+        </w:rPr>
+        <w:t>encrypted_</w:t>
+      </w:r>
+      <w:proofErr w:type="gramStart"/>
+      <w:r>
+        <w:rPr>
+          <w:rFonts w:ascii="Trebuchet MS" w:hAnsi="Trebuchet MS"/>
+        </w:rPr>
+        <w:t>passwords</w:t>
+      </w:r>
+      <w:proofErr w:type="spellEnd"/>
+      <w:r>
+        <w:rPr>
+          <w:rFonts w:ascii="Trebuchet MS" w:hAnsi="Trebuchet MS"/>
+        </w:rPr>
+        <w:t>[</w:t>
+      </w:r>
+      <w:proofErr w:type="gramEnd"/>
+      <w:r>
+        <w:rPr>
+          <w:rFonts w:ascii="Trebuchet MS" w:hAnsi="Trebuchet MS"/>
+        </w:rPr>
+        <w:t>] = {</w:t>
+      </w:r>
+    </w:p>
+    <w:p>
+      <w:pPr>
+        <w:pStyle w:val="NoSpacing"/>
+        <w:rPr>
+          <w:rFonts w:ascii="Trebuchet MS" w:hAnsi="Trebuchet MS"/>
+        </w:rPr>
+      </w:pPr>
+      <w:r>
+        <w:rPr>
+          <w:rFonts w:ascii="Trebuchet MS" w:hAnsi="Trebuchet MS"/>
+        </w:rPr>
+        <w:t xml:space="preserve">    "$6$KB$H8s0k9/1RQ783G9gF69Xkn.MI.Dq5Ox0va/dFlkknNjO7trgekVOjTv1BKCb.nm3vqxmtO2mOplhmFkwZXecz0",</w:t>
+      </w:r>
+    </w:p>
+    <w:p>
+      <w:pPr>
+        <w:pStyle w:val="NoSpacing"/>
+        <w:rPr>
+          <w:rFonts w:ascii="Trebuchet MS" w:hAnsi="Trebuchet MS"/>
+        </w:rPr>
+      </w:pPr>
+      <w:r>
+        <w:rPr>
+          <w:rFonts w:ascii="Trebuchet MS" w:hAnsi="Trebuchet MS"/>
+        </w:rPr>
+        <w:t xml:space="preserve">    "$6$KB$WksuNcTfYjZWjDC4Zt3ZAmQ38OrsWwHyDgf/grFJ2Sgg.qpOz56lMpBVfWYdQZa9Pksa2TJRVYVb3K.mbYx4Y1",</w:t>
+      </w:r>
+    </w:p>
+    <w:p>
+      <w:pPr>
+        <w:pStyle w:val="NoSpacing"/>
+        <w:rPr>
+          <w:rFonts w:ascii="Trebuchet MS" w:hAnsi="Trebuchet MS"/>
+        </w:rPr>
+      </w:pPr>
+      <w:r>
+        <w:rPr>
+          <w:rFonts w:ascii="Trebuchet MS" w:hAnsi="Trebuchet MS"/>
+        </w:rPr>
+        <w:t xml:space="preserve">    "$6$KB$0ZqvOLHpRgU9vLhzavKkL37MCDESwi2NDoTptnw4jyAjQGVtizjiKaluE60l1k7b.7YzDFU3biOo7Cr2SnvzT1",</w:t>
+      </w:r>
+    </w:p>
+    <w:p>
+      <w:pPr>
+        <w:pStyle w:val="NoSpacing"/>
+        <w:rPr>
+          <w:rFonts w:ascii="Trebuchet MS" w:hAnsi="Trebuchet MS"/>
+        </w:rPr>
+      </w:pPr>
+      <w:r>
+        <w:rPr>
+          <w:rFonts w:ascii="Trebuchet MS" w:hAnsi="Trebuchet MS"/>
+        </w:rPr>
+        <w:t xml:space="preserve">    "$6$KB$UwKD1iCsvhAryQWAH6o8C9B6dEtOUOhYCgBfwtvffD.Ycz83.8GZ/9dhfIyVodUtHRyUl8A8LRfCNSlx8Lb2O1"</w:t>
+      </w:r>
+    </w:p>
+    <w:p>
+      <w:pPr>
+        <w:pStyle w:val="NoSpacing"/>
+        <w:rPr>
+          <w:rFonts w:ascii="Trebuchet MS" w:hAnsi="Trebuchet MS"/>
+        </w:rPr>
+      </w:pPr>
+      <w:r>
+        <w:rPr>
+          <w:rFonts w:ascii="Trebuchet MS" w:hAnsi="Trebuchet MS"/>
+        </w:rPr>
+        <w:t xml:space="preserve">  };</w:t>
+      </w:r>
+    </w:p>
+    <w:p>
+      <w:pPr>
+        <w:pStyle w:val="NoSpacing"/>
+        <w:rPr>
+          <w:rFonts w:ascii="Trebuchet MS" w:hAnsi="Trebuchet MS"/>
+        </w:rPr>
+      </w:pPr>
+    </w:p>
+    <w:p>
+      <w:pPr>
+        <w:pStyle w:val="NoSpacing"/>
+        <w:rPr>
+          <w:rFonts w:ascii="Trebuchet MS" w:hAnsi="Trebuchet MS"/>
+        </w:rPr>
+      </w:pPr>
+      <w:r>
+        <w:rPr>
+          <w:rFonts w:ascii="Trebuchet MS" w:hAnsi="Trebuchet MS"/>
+        </w:rPr>
+        <w:t xml:space="preserve">  </w:t>
+      </w:r>
+      <w:proofErr w:type="spellStart"/>
+      <w:r>
+        <w:rPr>
+          <w:rFonts w:ascii="Trebuchet MS" w:hAnsi="Trebuchet MS"/>
+        </w:rPr>
+        <w:t>int</w:t>
+      </w:r>
+      <w:proofErr w:type="spellEnd"/>
+      <w:r>
+        <w:rPr>
+          <w:rFonts w:ascii="Trebuchet MS" w:hAnsi="Trebuchet MS"/>
+        </w:rPr>
+        <w:t xml:space="preserve"> t; // new loop counter for the third initial</w:t>
+      </w:r>
+    </w:p>
+    <w:p>
+      <w:pPr>
+        <w:pStyle w:val="NoSpacing"/>
+        <w:rPr>
+          <w:rFonts w:ascii="Trebuchet MS" w:hAnsi="Trebuchet MS"/>
+        </w:rPr>
+      </w:pPr>
+    </w:p>
+    <w:p>
+      <w:pPr>
+        <w:pStyle w:val="NoSpacing"/>
+        <w:rPr>
+          <w:rFonts w:ascii="Trebuchet MS" w:hAnsi="Trebuchet MS"/>
+        </w:rPr>
+      </w:pPr>
+      <w:r>
+        <w:rPr>
+          <w:rFonts w:ascii="Trebuchet MS" w:hAnsi="Trebuchet MS"/>
+        </w:rPr>
+        <w:t xml:space="preserve">  </w:t>
+      </w:r>
+      <w:proofErr w:type="spellStart"/>
+      <w:proofErr w:type="gramStart"/>
+      <w:r>
+        <w:rPr>
+          <w:rFonts w:ascii="Trebuchet MS" w:hAnsi="Trebuchet MS"/>
+        </w:rPr>
+        <w:t>substr</w:t>
+      </w:r>
+      <w:proofErr w:type="spellEnd"/>
+      <w:r>
+        <w:rPr>
+          <w:rFonts w:ascii="Trebuchet MS" w:hAnsi="Trebuchet MS"/>
+        </w:rPr>
+        <w:t>(</w:t>
+      </w:r>
+      <w:proofErr w:type="gramEnd"/>
+      <w:r>
+        <w:rPr>
+          <w:rFonts w:ascii="Trebuchet MS" w:hAnsi="Trebuchet MS"/>
+        </w:rPr>
+        <w:t xml:space="preserve">salt, </w:t>
+      </w:r>
+      <w:proofErr w:type="spellStart"/>
+      <w:r>
+        <w:rPr>
+          <w:rFonts w:ascii="Trebuchet MS" w:hAnsi="Trebuchet MS"/>
+        </w:rPr>
+        <w:t>encrypted_passwords</w:t>
+      </w:r>
+      <w:proofErr w:type="spellEnd"/>
+      <w:r>
+        <w:rPr>
+          <w:rFonts w:ascii="Trebuchet MS" w:hAnsi="Trebuchet MS"/>
+        </w:rPr>
+        <w:t>[0], 0, 6);</w:t>
+      </w:r>
+    </w:p>
+    <w:p>
+      <w:pPr>
+        <w:pStyle w:val="NoSpacing"/>
+        <w:rPr>
+          <w:rFonts w:ascii="Trebuchet MS" w:hAnsi="Trebuchet MS"/>
+        </w:rPr>
+      </w:pPr>
+      <w:r>
+        <w:rPr>
+          <w:rFonts w:ascii="Trebuchet MS" w:hAnsi="Trebuchet MS"/>
+        </w:rPr>
+        <w:t xml:space="preserve">  </w:t>
+      </w:r>
+      <w:proofErr w:type="gramStart"/>
+      <w:r>
+        <w:rPr>
+          <w:rFonts w:ascii="Trebuchet MS" w:hAnsi="Trebuchet MS"/>
+        </w:rPr>
+        <w:t>for(</w:t>
+      </w:r>
+      <w:proofErr w:type="spellStart"/>
+      <w:proofErr w:type="gramEnd"/>
+      <w:r>
+        <w:rPr>
+          <w:rFonts w:ascii="Trebuchet MS" w:hAnsi="Trebuchet MS"/>
+        </w:rPr>
+        <w:t>int</w:t>
+      </w:r>
+      <w:proofErr w:type="spellEnd"/>
+      <w:r>
+        <w:rPr>
+          <w:rFonts w:ascii="Trebuchet MS" w:hAnsi="Trebuchet MS"/>
+        </w:rPr>
+        <w:t xml:space="preserve"> </w:t>
+      </w:r>
+      <w:proofErr w:type="spellStart"/>
+      <w:r>
+        <w:rPr>
+          <w:rFonts w:ascii="Trebuchet MS" w:hAnsi="Trebuchet MS"/>
+        </w:rPr>
+        <w:t>i</w:t>
+      </w:r>
+      <w:proofErr w:type="spellEnd"/>
+      <w:r>
+        <w:rPr>
+          <w:rFonts w:ascii="Trebuchet MS" w:hAnsi="Trebuchet MS"/>
+        </w:rPr>
+        <w:t>=0;i&lt;</w:t>
+      </w:r>
+      <w:proofErr w:type="spellStart"/>
+      <w:r>
+        <w:rPr>
+          <w:rFonts w:ascii="Trebuchet MS" w:hAnsi="Trebuchet MS"/>
+        </w:rPr>
+        <w:t>n_passwords;i</w:t>
+      </w:r>
+      <w:proofErr w:type="spellEnd"/>
+      <w:r>
+        <w:rPr>
+          <w:rFonts w:ascii="Trebuchet MS" w:hAnsi="Trebuchet MS"/>
+        </w:rPr>
+        <w:t>&lt;</w:t>
+      </w:r>
+      <w:proofErr w:type="spellStart"/>
+      <w:r>
+        <w:rPr>
+          <w:rFonts w:ascii="Trebuchet MS" w:hAnsi="Trebuchet MS"/>
+        </w:rPr>
+        <w:t>i</w:t>
+      </w:r>
+      <w:proofErr w:type="spellEnd"/>
+      <w:r>
+        <w:rPr>
+          <w:rFonts w:ascii="Trebuchet MS" w:hAnsi="Trebuchet MS"/>
+        </w:rPr>
+        <w:t>++) {</w:t>
+      </w:r>
+    </w:p>
+    <w:p>
+      <w:pPr>
+        <w:pStyle w:val="NoSpacing"/>
+        <w:rPr>
+          <w:rFonts w:ascii="Trebuchet MS" w:hAnsi="Trebuchet MS"/>
+        </w:rPr>
+      </w:pPr>
+      <w:r>
+        <w:rPr>
+          <w:rFonts w:ascii="Trebuchet MS" w:hAnsi="Trebuchet MS"/>
+        </w:rPr>
+        <w:t xml:space="preserve">    </w:t>
+      </w:r>
+      <w:proofErr w:type="gramStart"/>
+      <w:r>
+        <w:rPr>
+          <w:rFonts w:ascii="Trebuchet MS" w:hAnsi="Trebuchet MS"/>
+        </w:rPr>
+        <w:t>for(</w:t>
+      </w:r>
+      <w:proofErr w:type="gramEnd"/>
+      <w:r>
+        <w:rPr>
+          <w:rFonts w:ascii="Trebuchet MS" w:hAnsi="Trebuchet MS"/>
+        </w:rPr>
+        <w:t>x='A'; x&lt;='M'; x++){</w:t>
+      </w:r>
+    </w:p>
+    <w:p>
+      <w:pPr>
+        <w:pStyle w:val="NoSpacing"/>
+        <w:rPr>
+          <w:rFonts w:ascii="Trebuchet MS" w:hAnsi="Trebuchet MS"/>
+        </w:rPr>
+      </w:pPr>
+      <w:r>
+        <w:rPr>
+          <w:rFonts w:ascii="Trebuchet MS" w:hAnsi="Trebuchet MS"/>
+        </w:rPr>
+        <w:t xml:space="preserve">      </w:t>
+      </w:r>
+      <w:proofErr w:type="gramStart"/>
+      <w:r>
+        <w:rPr>
+          <w:rFonts w:ascii="Trebuchet MS" w:hAnsi="Trebuchet MS"/>
+        </w:rPr>
+        <w:t>for(</w:t>
+      </w:r>
+      <w:proofErr w:type="gramEnd"/>
+      <w:r>
+        <w:rPr>
+          <w:rFonts w:ascii="Trebuchet MS" w:hAnsi="Trebuchet MS"/>
+        </w:rPr>
+        <w:t>y='A'; y&lt;='M'; y++){</w:t>
+      </w:r>
+    </w:p>
+    <w:p>
+      <w:pPr>
+        <w:pStyle w:val="NoSpacing"/>
+        <w:rPr>
+          <w:rFonts w:ascii="Trebuchet MS" w:hAnsi="Trebuchet MS"/>
+        </w:rPr>
+      </w:pPr>
+      <w:r>
+        <w:rPr>
+          <w:rFonts w:ascii="Trebuchet MS" w:hAnsi="Trebuchet MS"/>
+        </w:rPr>
+        <w:t xml:space="preserve">        </w:t>
+      </w:r>
+      <w:proofErr w:type="gramStart"/>
+      <w:r>
+        <w:rPr>
+          <w:rFonts w:ascii="Trebuchet MS" w:hAnsi="Trebuchet MS"/>
+        </w:rPr>
+        <w:t>for(</w:t>
+      </w:r>
+      <w:proofErr w:type="gramEnd"/>
+      <w:r>
+        <w:rPr>
+          <w:rFonts w:ascii="Trebuchet MS" w:hAnsi="Trebuchet MS"/>
+        </w:rPr>
+        <w:t>t = 'A'; t &lt;= 'M'; t++){ // new for loop for the third initial</w:t>
+      </w:r>
+    </w:p>
+    <w:p>
+      <w:pPr>
+        <w:pStyle w:val="NoSpacing"/>
+        <w:rPr>
+          <w:rFonts w:ascii="Trebuchet MS" w:hAnsi="Trebuchet MS"/>
+        </w:rPr>
+      </w:pPr>
+      <w:r>
+        <w:rPr>
+          <w:rFonts w:ascii="Trebuchet MS" w:hAnsi="Trebuchet MS"/>
+        </w:rPr>
+        <w:t xml:space="preserve">          </w:t>
+      </w:r>
+      <w:proofErr w:type="gramStart"/>
+      <w:r>
+        <w:rPr>
+          <w:rFonts w:ascii="Trebuchet MS" w:hAnsi="Trebuchet MS"/>
+        </w:rPr>
+        <w:t>for(</w:t>
+      </w:r>
+      <w:proofErr w:type="gramEnd"/>
+      <w:r>
+        <w:rPr>
+          <w:rFonts w:ascii="Trebuchet MS" w:hAnsi="Trebuchet MS"/>
+        </w:rPr>
+        <w:t>z=0; z&lt;=99; z++){</w:t>
+      </w:r>
+    </w:p>
+    <w:p>
+      <w:pPr>
+        <w:pStyle w:val="NoSpacing"/>
+        <w:rPr>
+          <w:rFonts w:ascii="Trebuchet MS" w:hAnsi="Trebuchet MS"/>
+        </w:rPr>
+      </w:pPr>
+      <w:r>
+        <w:rPr>
+          <w:rFonts w:ascii="Trebuchet MS" w:hAnsi="Trebuchet MS"/>
+        </w:rPr>
+        <w:t xml:space="preserve">            </w:t>
+      </w:r>
+      <w:proofErr w:type="spellStart"/>
+      <w:proofErr w:type="gramStart"/>
+      <w:r>
+        <w:rPr>
+          <w:rFonts w:ascii="Trebuchet MS" w:hAnsi="Trebuchet MS"/>
+        </w:rPr>
+        <w:t>sprintf</w:t>
+      </w:r>
+      <w:proofErr w:type="spellEnd"/>
+      <w:r>
+        <w:rPr>
+          <w:rFonts w:ascii="Trebuchet MS" w:hAnsi="Trebuchet MS"/>
+        </w:rPr>
+        <w:t>(</w:t>
+      </w:r>
+      <w:proofErr w:type="gramEnd"/>
+      <w:r>
+        <w:rPr>
+          <w:rFonts w:ascii="Trebuchet MS" w:hAnsi="Trebuchet MS"/>
+        </w:rPr>
+        <w:t>plain, "%c%c%c%02d", x, y, t, z);</w:t>
+      </w:r>
+    </w:p>
+    <w:p>
+      <w:pPr>
+        <w:pStyle w:val="NoSpacing"/>
+        <w:rPr>
+          <w:rFonts w:ascii="Trebuchet MS" w:hAnsi="Trebuchet MS"/>
+        </w:rPr>
+      </w:pPr>
+      <w:r>
+        <w:rPr>
+          <w:rFonts w:ascii="Trebuchet MS" w:hAnsi="Trebuchet MS"/>
+        </w:rPr>
+        <w:t xml:space="preserve">            </w:t>
+      </w:r>
+      <w:proofErr w:type="spellStart"/>
+      <w:r>
+        <w:rPr>
+          <w:rFonts w:ascii="Trebuchet MS" w:hAnsi="Trebuchet MS"/>
+        </w:rPr>
+        <w:t>enc</w:t>
+      </w:r>
+      <w:proofErr w:type="spellEnd"/>
+      <w:r>
+        <w:rPr>
+          <w:rFonts w:ascii="Trebuchet MS" w:hAnsi="Trebuchet MS"/>
+        </w:rPr>
+        <w:t xml:space="preserve"> = (char *) </w:t>
+      </w:r>
+      <w:proofErr w:type="gramStart"/>
+      <w:r>
+        <w:rPr>
+          <w:rFonts w:ascii="Trebuchet MS" w:hAnsi="Trebuchet MS"/>
+        </w:rPr>
+        <w:t>crypt(</w:t>
+      </w:r>
+      <w:proofErr w:type="gramEnd"/>
+      <w:r>
+        <w:rPr>
+          <w:rFonts w:ascii="Trebuchet MS" w:hAnsi="Trebuchet MS"/>
+        </w:rPr>
+        <w:t>plain, salt);</w:t>
+      </w:r>
+    </w:p>
+    <w:p>
+      <w:pPr>
+        <w:pStyle w:val="NoSpacing"/>
+        <w:rPr>
+          <w:rFonts w:ascii="Trebuchet MS" w:hAnsi="Trebuchet MS"/>
+        </w:rPr>
+      </w:pPr>
+      <w:r>
+        <w:rPr>
+          <w:rFonts w:ascii="Trebuchet MS" w:hAnsi="Trebuchet MS"/>
+        </w:rPr>
+        <w:t xml:space="preserve">            count++;</w:t>
+      </w:r>
+    </w:p>
+    <w:p>
+      <w:pPr>
+        <w:pStyle w:val="NoSpacing"/>
+        <w:rPr>
+          <w:rFonts w:ascii="Trebuchet MS" w:hAnsi="Trebuchet MS"/>
+        </w:rPr>
+      </w:pPr>
+      <w:r>
+        <w:rPr>
+          <w:rFonts w:ascii="Trebuchet MS" w:hAnsi="Trebuchet MS"/>
+        </w:rPr>
+        <w:t xml:space="preserve">            if(</w:t>
+      </w:r>
+      <w:proofErr w:type="spellStart"/>
+      <w:r>
+        <w:rPr>
+          <w:rFonts w:ascii="Trebuchet MS" w:hAnsi="Trebuchet MS"/>
+        </w:rPr>
+        <w:t>strcmp</w:t>
+      </w:r>
+      <w:proofErr w:type="spellEnd"/>
+      <w:r>
+        <w:rPr>
+          <w:rFonts w:ascii="Trebuchet MS" w:hAnsi="Trebuchet MS"/>
+        </w:rPr>
+        <w:t>(</w:t>
+      </w:r>
+      <w:proofErr w:type="spellStart"/>
+      <w:r>
+        <w:rPr>
+          <w:rFonts w:ascii="Trebuchet MS" w:hAnsi="Trebuchet MS"/>
+        </w:rPr>
+        <w:t>encrypted_passwords</w:t>
+      </w:r>
+      <w:proofErr w:type="spellEnd"/>
+      <w:r>
+        <w:rPr>
+          <w:rFonts w:ascii="Trebuchet MS" w:hAnsi="Trebuchet MS"/>
+        </w:rPr>
+        <w:t>[</w:t>
+      </w:r>
+      <w:proofErr w:type="spellStart"/>
+      <w:r>
+        <w:rPr>
+          <w:rFonts w:ascii="Trebuchet MS" w:hAnsi="Trebuchet MS"/>
+        </w:rPr>
+        <w:t>i</w:t>
+      </w:r>
+      <w:proofErr w:type="spellEnd"/>
+      <w:r>
+        <w:rPr>
+          <w:rFonts w:ascii="Trebuchet MS" w:hAnsi="Trebuchet MS"/>
+        </w:rPr>
+        <w:t xml:space="preserve">], </w:t>
+      </w:r>
+      <w:proofErr w:type="spellStart"/>
+      <w:r>
+        <w:rPr>
+          <w:rFonts w:ascii="Trebuchet MS" w:hAnsi="Trebuchet MS"/>
+        </w:rPr>
+        <w:t>enc</w:t>
+      </w:r>
+      <w:proofErr w:type="spellEnd"/>
+      <w:r>
+        <w:rPr>
+          <w:rFonts w:ascii="Trebuchet MS" w:hAnsi="Trebuchet MS"/>
+        </w:rPr>
+        <w:t xml:space="preserve">) == </w:t>
+      </w:r>
+      <w:proofErr w:type="gramStart"/>
+      <w:r>
+        <w:rPr>
+          <w:rFonts w:ascii="Trebuchet MS" w:hAnsi="Trebuchet MS"/>
+        </w:rPr>
+        <w:t>0){</w:t>
+      </w:r>
+      <w:proofErr w:type="gramEnd"/>
+    </w:p>
+    <w:p>
+      <w:pPr>
+        <w:pStyle w:val="NoSpacing"/>
+        <w:rPr>
+          <w:rFonts w:ascii="Trebuchet MS" w:hAnsi="Trebuchet MS"/>
+        </w:rPr>
+      </w:pPr>
+      <w:r>
+        <w:rPr>
+          <w:rFonts w:ascii="Trebuchet MS" w:hAnsi="Trebuchet MS"/>
+        </w:rPr>
+        <w:t xml:space="preserve">              </w:t>
+      </w:r>
+      <w:proofErr w:type="spellStart"/>
+      <w:proofErr w:type="gramStart"/>
+      <w:r>
+        <w:rPr>
+          <w:rFonts w:ascii="Trebuchet MS" w:hAnsi="Trebuchet MS"/>
+        </w:rPr>
+        <w:t>printf</w:t>
+      </w:r>
+      <w:proofErr w:type="spellEnd"/>
+      <w:r>
+        <w:rPr>
+          <w:rFonts w:ascii="Trebuchet MS" w:hAnsi="Trebuchet MS"/>
+        </w:rPr>
+        <w:t>(</w:t>
+      </w:r>
+      <w:proofErr w:type="gramEnd"/>
+      <w:r>
+        <w:rPr>
+          <w:rFonts w:ascii="Trebuchet MS" w:hAnsi="Trebuchet MS"/>
+        </w:rPr>
+        <w:t xml:space="preserve">"#%-8d%s %s\n", count, plain, </w:t>
+      </w:r>
+      <w:proofErr w:type="spellStart"/>
+      <w:r>
+        <w:rPr>
+          <w:rFonts w:ascii="Trebuchet MS" w:hAnsi="Trebuchet MS"/>
+        </w:rPr>
+        <w:t>enc</w:t>
+      </w:r>
+      <w:proofErr w:type="spellEnd"/>
+      <w:r>
+        <w:rPr>
+          <w:rFonts w:ascii="Trebuchet MS" w:hAnsi="Trebuchet MS"/>
+        </w:rPr>
+        <w:t>);</w:t>
+      </w:r>
+    </w:p>
+    <w:p>
+      <w:pPr>
+        <w:pStyle w:val="NoSpacing"/>
+        <w:rPr>
+          <w:rFonts w:ascii="Trebuchet MS" w:hAnsi="Trebuchet MS"/>
+        </w:rPr>
+      </w:pPr>
+      <w:r>
+        <w:rPr>
+          <w:rFonts w:ascii="Trebuchet MS" w:hAnsi="Trebuchet MS"/>
+        </w:rPr>
+        <w:t xml:space="preserve">            } else {</w:t>
+      </w:r>
+    </w:p>
+    <w:p>
+      <w:pPr>
+        <w:pStyle w:val="NoSpacing"/>
+        <w:rPr>
+          <w:rFonts w:ascii="Trebuchet MS" w:hAnsi="Trebuchet MS"/>
+        </w:rPr>
+      </w:pPr>
+      <w:r>
+        <w:rPr>
+          <w:rFonts w:ascii="Trebuchet MS" w:hAnsi="Trebuchet MS"/>
+        </w:rPr>
+        <w:t xml:space="preserve">              </w:t>
+      </w:r>
+      <w:proofErr w:type="spellStart"/>
+      <w:proofErr w:type="gramStart"/>
+      <w:r>
+        <w:rPr>
+          <w:rFonts w:ascii="Trebuchet MS" w:hAnsi="Trebuchet MS"/>
+        </w:rPr>
+        <w:t>printf</w:t>
+      </w:r>
+      <w:proofErr w:type="spellEnd"/>
+      <w:r>
+        <w:rPr>
+          <w:rFonts w:ascii="Trebuchet MS" w:hAnsi="Trebuchet MS"/>
+        </w:rPr>
+        <w:t>(</w:t>
+      </w:r>
+      <w:proofErr w:type="gramEnd"/>
+      <w:r>
+        <w:rPr>
+          <w:rFonts w:ascii="Trebuchet MS" w:hAnsi="Trebuchet MS"/>
+        </w:rPr>
+        <w:t xml:space="preserve">" %-8d%s %s\n", count, plain, </w:t>
+      </w:r>
+      <w:proofErr w:type="spellStart"/>
+      <w:r>
+        <w:rPr>
+          <w:rFonts w:ascii="Trebuchet MS" w:hAnsi="Trebuchet MS"/>
+        </w:rPr>
+        <w:t>enc</w:t>
+      </w:r>
+      <w:proofErr w:type="spellEnd"/>
+      <w:r>
+        <w:rPr>
+          <w:rFonts w:ascii="Trebuchet MS" w:hAnsi="Trebuchet MS"/>
+        </w:rPr>
+        <w:t>);</w:t>
+      </w:r>
+    </w:p>
+    <w:p>
+      <w:pPr>
+        <w:pStyle w:val="NoSpacing"/>
+        <w:rPr>
+          <w:rFonts w:ascii="Trebuchet MS" w:hAnsi="Trebuchet MS"/>
+        </w:rPr>
+      </w:pPr>
+      <w:r>
+        <w:rPr>
+          <w:rFonts w:ascii="Trebuchet MS" w:hAnsi="Trebuchet MS"/>
+        </w:rPr>
+        <w:t xml:space="preserve">            }</w:t>
+      </w:r>
+    </w:p>
+    <w:p>
+      <w:pPr>
+        <w:pStyle w:val="NoSpacing"/>
+        <w:rPr>
+          <w:rFonts w:ascii="Trebuchet MS" w:hAnsi="Trebuchet MS"/>
+        </w:rPr>
+      </w:pPr>
+      <w:r>
+        <w:rPr>
+          <w:rFonts w:ascii="Trebuchet MS" w:hAnsi="Trebuchet MS"/>
+        </w:rPr>
+        <w:t xml:space="preserve">          }</w:t>
+      </w:r>
+    </w:p>
+    <w:p>
+      <w:pPr>
+        <w:pStyle w:val="NoSpacing"/>
+        <w:rPr>
+          <w:rFonts w:ascii="Trebuchet MS" w:hAnsi="Trebuchet MS"/>
+        </w:rPr>
+      </w:pPr>
+      <w:r>
+        <w:rPr>
+          <w:rFonts w:ascii="Trebuchet MS" w:hAnsi="Trebuchet MS"/>
+        </w:rPr>
+        <w:t xml:space="preserve">        }</w:t>
+      </w:r>
+    </w:p>
+    <w:p>
+      <w:pPr>
+        <w:pStyle w:val="NoSpacing"/>
+        <w:rPr>
+          <w:rFonts w:ascii="Trebuchet MS" w:hAnsi="Trebuchet MS"/>
+        </w:rPr>
+      </w:pPr>
+      <w:r>
+        <w:rPr>
+          <w:rFonts w:ascii="Trebuchet MS" w:hAnsi="Trebuchet MS"/>
+        </w:rPr>
+        <w:t xml:space="preserve">      }</w:t>
+      </w:r>
+    </w:p>
+    <w:p>
+      <w:pPr>
+        <w:pStyle w:val="NoSpacing"/>
+        <w:rPr>
+          <w:rFonts w:ascii="Trebuchet MS" w:hAnsi="Trebuchet MS"/>
+        </w:rPr>
+      </w:pPr>
+      <w:r>
+        <w:rPr>
+          <w:rFonts w:ascii="Trebuchet MS" w:hAnsi="Trebuchet MS"/>
+        </w:rPr>
+        <w:t xml:space="preserve">    }</w:t>
+      </w:r>
+    </w:p>
+    <w:p>
+      <w:pPr>
+        <w:pStyle w:val="NoSpacing"/>
+        <w:rPr>
+          <w:rFonts w:ascii="Trebuchet MS" w:hAnsi="Trebuchet MS"/>
+        </w:rPr>
+      </w:pPr>
+      <w:r>
+        <w:rPr>
+          <w:rFonts w:ascii="Trebuchet MS" w:hAnsi="Trebuchet MS"/>
+        </w:rPr>
+        <w:t xml:space="preserve">  }</w:t>
+      </w:r>
+    </w:p>
+    <w:p>
+      <w:pPr>
+        <w:pStyle w:val="NoSpacing"/>
+        <w:rPr>
+          <w:rFonts w:ascii="Trebuchet MS" w:hAnsi="Trebuchet MS"/>
+        </w:rPr>
+      </w:pPr>
+    </w:p>
+    <w:p>
+      <w:pPr>
+        <w:pStyle w:val="NoSpacing"/>
+        <w:rPr>
+          <w:rFonts w:ascii="Trebuchet MS" w:hAnsi="Trebuchet MS"/>
+        </w:rPr>
+      </w:pPr>
+      <w:r>
+        <w:rPr>
+          <w:rFonts w:ascii="Trebuchet MS" w:hAnsi="Trebuchet MS"/>
+        </w:rPr>
+        <w:lastRenderedPageBreak/>
+        <w:t xml:space="preserve">  </w:t>
+      </w:r>
+      <w:proofErr w:type="spellStart"/>
+      <w:proofErr w:type="gramStart"/>
+      <w:r>
+        <w:rPr>
+          <w:rFonts w:ascii="Trebuchet MS" w:hAnsi="Trebuchet MS"/>
+        </w:rPr>
+        <w:t>printf</w:t>
+      </w:r>
+      <w:proofErr w:type="spellEnd"/>
+      <w:r>
+        <w:rPr>
+          <w:rFonts w:ascii="Trebuchet MS" w:hAnsi="Trebuchet MS"/>
+        </w:rPr>
+        <w:t>(</w:t>
+      </w:r>
+      <w:proofErr w:type="gramEnd"/>
+      <w:r>
+        <w:rPr>
+          <w:rFonts w:ascii="Trebuchet MS" w:hAnsi="Trebuchet MS"/>
+        </w:rPr>
+        <w:t>"%d solutions explored\n", count);</w:t>
+      </w:r>
+    </w:p>
+    <w:p>
+      <w:pPr>
+        <w:pStyle w:val="NoSpacing"/>
+        <w:rPr>
+          <w:rFonts w:ascii="Trebuchet MS" w:hAnsi="Trebuchet MS"/>
+        </w:rPr>
+      </w:pPr>
+      <w:r>
+        <w:rPr>
+          <w:rFonts w:ascii="Trebuchet MS" w:hAnsi="Trebuchet MS"/>
+        </w:rPr>
+        <w:t>}</w:t>
+      </w:r>
+    </w:p>
+    <w:p>
+      <w:pPr>
+        <w:pStyle w:val="NoSpacing"/>
+        <w:rPr>
+          <w:rFonts w:ascii="Trebuchet MS" w:hAnsi="Trebuchet MS"/>
+        </w:rPr>
+      </w:pPr>
+    </w:p>
+    <w:p>
+      <w:pPr>
+        <w:pStyle w:val="NoSpacing"/>
+        <w:rPr>
+          <w:rFonts w:ascii="Trebuchet MS" w:hAnsi="Trebuchet MS"/>
+        </w:rPr>
+      </w:pPr>
+      <w:r>
+        <w:rPr>
+          <w:rFonts w:ascii="Trebuchet MS" w:hAnsi="Trebuchet MS"/>
+        </w:rPr>
+        <w:t>void *kernel_function_2</w:t>
+      </w:r>
+      <w:proofErr w:type="gramStart"/>
+      <w:r>
+        <w:rPr>
+          <w:rFonts w:ascii="Trebuchet MS" w:hAnsi="Trebuchet MS"/>
+        </w:rPr>
+        <w:t>(){</w:t>
+      </w:r>
+      <w:proofErr w:type="gramEnd"/>
+    </w:p>
+    <w:p>
+      <w:pPr>
+        <w:pStyle w:val="NoSpacing"/>
+        <w:rPr>
+          <w:rFonts w:ascii="Trebuchet MS" w:hAnsi="Trebuchet MS"/>
+        </w:rPr>
+      </w:pPr>
+      <w:r>
+        <w:rPr>
+          <w:rFonts w:ascii="Trebuchet MS" w:hAnsi="Trebuchet MS"/>
+        </w:rPr>
+        <w:t xml:space="preserve">  </w:t>
+      </w:r>
+      <w:proofErr w:type="spellStart"/>
+      <w:r>
+        <w:rPr>
+          <w:rFonts w:ascii="Trebuchet MS" w:hAnsi="Trebuchet MS"/>
+        </w:rPr>
+        <w:t>int</w:t>
+      </w:r>
+      <w:proofErr w:type="spellEnd"/>
+      <w:r>
+        <w:rPr>
+          <w:rFonts w:ascii="Trebuchet MS" w:hAnsi="Trebuchet MS"/>
+        </w:rPr>
+        <w:t xml:space="preserve"> x, y, z;</w:t>
+      </w:r>
+    </w:p>
+    <w:p>
+      <w:pPr>
+        <w:pStyle w:val="NoSpacing"/>
+        <w:rPr>
+          <w:rFonts w:ascii="Trebuchet MS" w:hAnsi="Trebuchet MS"/>
+        </w:rPr>
+      </w:pPr>
+      <w:r>
+        <w:rPr>
+          <w:rFonts w:ascii="Trebuchet MS" w:hAnsi="Trebuchet MS"/>
+        </w:rPr>
+        <w:t xml:space="preserve">  char </w:t>
+      </w:r>
+      <w:proofErr w:type="gramStart"/>
+      <w:r>
+        <w:rPr>
+          <w:rFonts w:ascii="Trebuchet MS" w:hAnsi="Trebuchet MS"/>
+        </w:rPr>
+        <w:t>salt[</w:t>
+      </w:r>
+      <w:proofErr w:type="gramEnd"/>
+      <w:r>
+        <w:rPr>
+          <w:rFonts w:ascii="Trebuchet MS" w:hAnsi="Trebuchet MS"/>
+        </w:rPr>
+        <w:t>7];</w:t>
+      </w:r>
+    </w:p>
+    <w:p>
+      <w:pPr>
+        <w:pStyle w:val="NoSpacing"/>
+        <w:rPr>
+          <w:rFonts w:ascii="Trebuchet MS" w:hAnsi="Trebuchet MS"/>
+        </w:rPr>
+      </w:pPr>
+      <w:r>
+        <w:rPr>
+          <w:rFonts w:ascii="Trebuchet MS" w:hAnsi="Trebuchet MS"/>
+        </w:rPr>
+        <w:t xml:space="preserve">  char </w:t>
+      </w:r>
+      <w:proofErr w:type="gramStart"/>
+      <w:r>
+        <w:rPr>
+          <w:rFonts w:ascii="Trebuchet MS" w:hAnsi="Trebuchet MS"/>
+        </w:rPr>
+        <w:t>plain[</w:t>
+      </w:r>
+      <w:proofErr w:type="gramEnd"/>
+      <w:r>
+        <w:rPr>
+          <w:rFonts w:ascii="Trebuchet MS" w:hAnsi="Trebuchet MS"/>
+        </w:rPr>
+        <w:t>7];</w:t>
+      </w:r>
+    </w:p>
+    <w:p>
+      <w:pPr>
+        <w:pStyle w:val="NoSpacing"/>
+        <w:rPr>
+          <w:rFonts w:ascii="Trebuchet MS" w:hAnsi="Trebuchet MS"/>
+        </w:rPr>
+      </w:pPr>
+      <w:r>
+        <w:rPr>
+          <w:rFonts w:ascii="Trebuchet MS" w:hAnsi="Trebuchet MS"/>
+        </w:rPr>
+        <w:t xml:space="preserve">  char *</w:t>
+      </w:r>
+      <w:proofErr w:type="spellStart"/>
+      <w:r>
+        <w:rPr>
+          <w:rFonts w:ascii="Trebuchet MS" w:hAnsi="Trebuchet MS"/>
+        </w:rPr>
+        <w:t>enc</w:t>
+      </w:r>
+      <w:proofErr w:type="spellEnd"/>
+      <w:r>
+        <w:rPr>
+          <w:rFonts w:ascii="Trebuchet MS" w:hAnsi="Trebuchet MS"/>
+        </w:rPr>
+        <w:t>;</w:t>
+      </w:r>
+    </w:p>
+    <w:p>
+      <w:pPr>
+        <w:pStyle w:val="NoSpacing"/>
+        <w:rPr>
+          <w:rFonts w:ascii="Trebuchet MS" w:hAnsi="Trebuchet MS"/>
+        </w:rPr>
+      </w:pPr>
+      <w:r>
+        <w:rPr>
+          <w:rFonts w:ascii="Trebuchet MS" w:hAnsi="Trebuchet MS"/>
+        </w:rPr>
+        <w:t xml:space="preserve">  </w:t>
+      </w:r>
+      <w:proofErr w:type="spellStart"/>
+      <w:r>
+        <w:rPr>
+          <w:rFonts w:ascii="Trebuchet MS" w:hAnsi="Trebuchet MS"/>
+        </w:rPr>
+        <w:t>int</w:t>
+      </w:r>
+      <w:proofErr w:type="spellEnd"/>
+      <w:r>
+        <w:rPr>
+          <w:rFonts w:ascii="Trebuchet MS" w:hAnsi="Trebuchet MS"/>
+        </w:rPr>
+        <w:t xml:space="preserve"> count = 0;</w:t>
+      </w:r>
+    </w:p>
+    <w:p>
+      <w:pPr>
+        <w:pStyle w:val="NoSpacing"/>
+        <w:rPr>
+          <w:rFonts w:ascii="Trebuchet MS" w:hAnsi="Trebuchet MS"/>
+        </w:rPr>
+      </w:pPr>
+    </w:p>
+    <w:p>
+      <w:pPr>
+        <w:pStyle w:val="NoSpacing"/>
+        <w:rPr>
+          <w:rFonts w:ascii="Trebuchet MS" w:hAnsi="Trebuchet MS"/>
+        </w:rPr>
+      </w:pPr>
+      <w:r>
+        <w:rPr>
+          <w:rFonts w:ascii="Trebuchet MS" w:hAnsi="Trebuchet MS"/>
+        </w:rPr>
+        <w:t xml:space="preserve">  char *</w:t>
+      </w:r>
+      <w:proofErr w:type="spellStart"/>
+      <w:r>
+        <w:rPr>
+          <w:rFonts w:ascii="Trebuchet MS" w:hAnsi="Trebuchet MS"/>
+        </w:rPr>
+        <w:t>encrypted_</w:t>
+      </w:r>
+      <w:proofErr w:type="gramStart"/>
+      <w:r>
+        <w:rPr>
+          <w:rFonts w:ascii="Trebuchet MS" w:hAnsi="Trebuchet MS"/>
+        </w:rPr>
+        <w:t>passwords</w:t>
+      </w:r>
+      <w:proofErr w:type="spellEnd"/>
+      <w:r>
+        <w:rPr>
+          <w:rFonts w:ascii="Trebuchet MS" w:hAnsi="Trebuchet MS"/>
+        </w:rPr>
+        <w:t>[</w:t>
+      </w:r>
+      <w:proofErr w:type="gramEnd"/>
+      <w:r>
+        <w:rPr>
+          <w:rFonts w:ascii="Trebuchet MS" w:hAnsi="Trebuchet MS"/>
+        </w:rPr>
+        <w:t>] = {</w:t>
+      </w:r>
+    </w:p>
+    <w:p>
+      <w:pPr>
+        <w:pStyle w:val="NoSpacing"/>
+        <w:rPr>
+          <w:rFonts w:ascii="Trebuchet MS" w:hAnsi="Trebuchet MS"/>
+        </w:rPr>
+      </w:pPr>
+      <w:r>
+        <w:rPr>
+          <w:rFonts w:ascii="Trebuchet MS" w:hAnsi="Trebuchet MS"/>
+        </w:rPr>
+        <w:t xml:space="preserve">    "$6$KB$H8s0k9/1RQ783G9gF69Xkn.MI.Dq5Ox0va/dFlkknNjO7trgekVOjTv1BKCb.nm3vqxmtO2mOplhmFkwZXecz0",</w:t>
+      </w:r>
+    </w:p>
+    <w:p>
+      <w:pPr>
+        <w:pStyle w:val="NoSpacing"/>
+        <w:rPr>
+          <w:rFonts w:ascii="Trebuchet MS" w:hAnsi="Trebuchet MS"/>
+        </w:rPr>
+      </w:pPr>
+      <w:r>
+        <w:rPr>
+          <w:rFonts w:ascii="Trebuchet MS" w:hAnsi="Trebuchet MS"/>
+        </w:rPr>
+        <w:t xml:space="preserve">    "$6$KB$WksuNcTfYjZWjDC4Zt3ZAmQ38OrsWwHyDgf/grFJ2Sgg.qpOz56lMpBVfWYdQZa9Pksa2TJRVYVb3K.mbYx4Y1",</w:t>
+      </w:r>
+    </w:p>
+    <w:p>
+      <w:pPr>
+        <w:pStyle w:val="NoSpacing"/>
+        <w:rPr>
+          <w:rFonts w:ascii="Trebuchet MS" w:hAnsi="Trebuchet MS"/>
+        </w:rPr>
+      </w:pPr>
+      <w:r>
+        <w:rPr>
+          <w:rFonts w:ascii="Trebuchet MS" w:hAnsi="Trebuchet MS"/>
+        </w:rPr>
+        <w:t xml:space="preserve">    "$6$KB$0ZqvOLHpRgU9vLhzavKkL37MCDESwi2NDoTptnw4jyAjQGVtizjiKaluE60l1k7b.7YzDFU3biOo7Cr2SnvzT1",</w:t>
+      </w:r>
+    </w:p>
+    <w:p>
+      <w:pPr>
+        <w:pStyle w:val="NoSpacing"/>
+        <w:rPr>
+          <w:rFonts w:ascii="Trebuchet MS" w:hAnsi="Trebuchet MS"/>
+        </w:rPr>
+      </w:pPr>
+      <w:r>
+        <w:rPr>
+          <w:rFonts w:ascii="Trebuchet MS" w:hAnsi="Trebuchet MS"/>
+        </w:rPr>
+        <w:t xml:space="preserve">    "$6$KB$UwKD1iCsvhAryQWAH6o8C9B6dEtOUOhYCgBfwtvffD.Ycz83.8GZ/9dhfIyVodUtHRyUl8A8LRfCNSlx8Lb2O1"</w:t>
+      </w:r>
+    </w:p>
+    <w:p>
+      <w:pPr>
+        <w:pStyle w:val="NoSpacing"/>
+        <w:rPr>
+          <w:rFonts w:ascii="Trebuchet MS" w:hAnsi="Trebuchet MS"/>
+        </w:rPr>
+      </w:pPr>
+      <w:r>
+        <w:rPr>
+          <w:rFonts w:ascii="Trebuchet MS" w:hAnsi="Trebuchet MS"/>
+        </w:rPr>
+        <w:t xml:space="preserve">  };</w:t>
+      </w:r>
+    </w:p>
+    <w:p>
+      <w:pPr>
+        <w:pStyle w:val="NoSpacing"/>
+        <w:rPr>
+          <w:rFonts w:ascii="Trebuchet MS" w:hAnsi="Trebuchet MS"/>
+        </w:rPr>
+      </w:pPr>
+    </w:p>
+    <w:p>
+      <w:pPr>
+        <w:pStyle w:val="NoSpacing"/>
+        <w:rPr>
+          <w:rFonts w:ascii="Trebuchet MS" w:hAnsi="Trebuchet MS"/>
+        </w:rPr>
+      </w:pPr>
+      <w:r>
+        <w:rPr>
+          <w:rFonts w:ascii="Trebuchet MS" w:hAnsi="Trebuchet MS"/>
+        </w:rPr>
+        <w:t xml:space="preserve">  </w:t>
+      </w:r>
+      <w:proofErr w:type="spellStart"/>
+      <w:r>
+        <w:rPr>
+          <w:rFonts w:ascii="Trebuchet MS" w:hAnsi="Trebuchet MS"/>
+        </w:rPr>
+        <w:t>int</w:t>
+      </w:r>
+      <w:proofErr w:type="spellEnd"/>
+      <w:r>
+        <w:rPr>
+          <w:rFonts w:ascii="Trebuchet MS" w:hAnsi="Trebuchet MS"/>
+        </w:rPr>
+        <w:t xml:space="preserve"> t; // new loop counter for the third initial</w:t>
+      </w:r>
+    </w:p>
+    <w:p>
+      <w:pPr>
+        <w:pStyle w:val="NoSpacing"/>
+        <w:rPr>
+          <w:rFonts w:ascii="Trebuchet MS" w:hAnsi="Trebuchet MS"/>
+        </w:rPr>
+      </w:pPr>
+    </w:p>
+    <w:p>
+      <w:pPr>
+        <w:pStyle w:val="NoSpacing"/>
+        <w:rPr>
+          <w:rFonts w:ascii="Trebuchet MS" w:hAnsi="Trebuchet MS"/>
+        </w:rPr>
+      </w:pPr>
+      <w:r>
+        <w:rPr>
+          <w:rFonts w:ascii="Trebuchet MS" w:hAnsi="Trebuchet MS"/>
+        </w:rPr>
+        <w:t xml:space="preserve">  </w:t>
+      </w:r>
+      <w:proofErr w:type="spellStart"/>
+      <w:proofErr w:type="gramStart"/>
+      <w:r>
+        <w:rPr>
+          <w:rFonts w:ascii="Trebuchet MS" w:hAnsi="Trebuchet MS"/>
+        </w:rPr>
+        <w:t>substr</w:t>
+      </w:r>
+      <w:proofErr w:type="spellEnd"/>
+      <w:r>
+        <w:rPr>
+          <w:rFonts w:ascii="Trebuchet MS" w:hAnsi="Trebuchet MS"/>
+        </w:rPr>
+        <w:t>(</w:t>
+      </w:r>
+      <w:proofErr w:type="gramEnd"/>
+      <w:r>
+        <w:rPr>
+          <w:rFonts w:ascii="Trebuchet MS" w:hAnsi="Trebuchet MS"/>
+        </w:rPr>
+        <w:t xml:space="preserve">salt, </w:t>
+      </w:r>
+      <w:proofErr w:type="spellStart"/>
+      <w:r>
+        <w:rPr>
+          <w:rFonts w:ascii="Trebuchet MS" w:hAnsi="Trebuchet MS"/>
+        </w:rPr>
+        <w:t>encrypted_passwords</w:t>
+      </w:r>
+      <w:proofErr w:type="spellEnd"/>
+      <w:r>
+        <w:rPr>
+          <w:rFonts w:ascii="Trebuchet MS" w:hAnsi="Trebuchet MS"/>
+        </w:rPr>
+        <w:t>[0], 0, 6);</w:t>
+      </w:r>
+    </w:p>
+    <w:p>
+      <w:pPr>
+        <w:pStyle w:val="NoSpacing"/>
+        <w:rPr>
+          <w:rFonts w:ascii="Trebuchet MS" w:hAnsi="Trebuchet MS"/>
+        </w:rPr>
+      </w:pPr>
+      <w:r>
+        <w:rPr>
+          <w:rFonts w:ascii="Trebuchet MS" w:hAnsi="Trebuchet MS"/>
+        </w:rPr>
+        <w:t xml:space="preserve">  </w:t>
+      </w:r>
+      <w:proofErr w:type="gramStart"/>
+      <w:r>
+        <w:rPr>
+          <w:rFonts w:ascii="Trebuchet MS" w:hAnsi="Trebuchet MS"/>
+        </w:rPr>
+        <w:t>for(</w:t>
+      </w:r>
+      <w:proofErr w:type="spellStart"/>
+      <w:proofErr w:type="gramEnd"/>
+      <w:r>
+        <w:rPr>
+          <w:rFonts w:ascii="Trebuchet MS" w:hAnsi="Trebuchet MS"/>
+        </w:rPr>
+        <w:t>int</w:t>
+      </w:r>
+      <w:proofErr w:type="spellEnd"/>
+      <w:r>
+        <w:rPr>
+          <w:rFonts w:ascii="Trebuchet MS" w:hAnsi="Trebuchet MS"/>
+        </w:rPr>
+        <w:t xml:space="preserve"> </w:t>
+      </w:r>
+      <w:proofErr w:type="spellStart"/>
+      <w:r>
+        <w:rPr>
+          <w:rFonts w:ascii="Trebuchet MS" w:hAnsi="Trebuchet MS"/>
+        </w:rPr>
+        <w:t>i</w:t>
+      </w:r>
+      <w:proofErr w:type="spellEnd"/>
+      <w:r>
+        <w:rPr>
+          <w:rFonts w:ascii="Trebuchet MS" w:hAnsi="Trebuchet MS"/>
+        </w:rPr>
+        <w:t>=0;i&lt;</w:t>
+      </w:r>
+      <w:proofErr w:type="spellStart"/>
+      <w:r>
+        <w:rPr>
+          <w:rFonts w:ascii="Trebuchet MS" w:hAnsi="Trebuchet MS"/>
+        </w:rPr>
+        <w:t>n_passwords;i</w:t>
+      </w:r>
+      <w:proofErr w:type="spellEnd"/>
+      <w:r>
+        <w:rPr>
+          <w:rFonts w:ascii="Trebuchet MS" w:hAnsi="Trebuchet MS"/>
+        </w:rPr>
+        <w:t>&lt;</w:t>
+      </w:r>
+      <w:proofErr w:type="spellStart"/>
+      <w:r>
+        <w:rPr>
+          <w:rFonts w:ascii="Trebuchet MS" w:hAnsi="Trebuchet MS"/>
+        </w:rPr>
+        <w:t>i</w:t>
+      </w:r>
+      <w:proofErr w:type="spellEnd"/>
+      <w:r>
+        <w:rPr>
+          <w:rFonts w:ascii="Trebuchet MS" w:hAnsi="Trebuchet MS"/>
+        </w:rPr>
+        <w:t>++) {</w:t>
+      </w:r>
+    </w:p>
+    <w:p>
+      <w:pPr>
+        <w:pStyle w:val="NoSpacing"/>
+        <w:rPr>
+          <w:rFonts w:ascii="Trebuchet MS" w:hAnsi="Trebuchet MS"/>
+        </w:rPr>
+      </w:pPr>
+      <w:r>
+        <w:rPr>
+          <w:rFonts w:ascii="Trebuchet MS" w:hAnsi="Trebuchet MS"/>
+        </w:rPr>
+        <w:t xml:space="preserve">    </w:t>
+      </w:r>
+      <w:proofErr w:type="gramStart"/>
+      <w:r>
+        <w:rPr>
+          <w:rFonts w:ascii="Trebuchet MS" w:hAnsi="Trebuchet MS"/>
+        </w:rPr>
+        <w:t>for(</w:t>
+      </w:r>
+      <w:proofErr w:type="gramEnd"/>
+      <w:r>
+        <w:rPr>
+          <w:rFonts w:ascii="Trebuchet MS" w:hAnsi="Trebuchet MS"/>
+        </w:rPr>
+        <w:t>x='N'; x&lt;='Z'; x++){</w:t>
+      </w:r>
+    </w:p>
+    <w:p>
+      <w:pPr>
+        <w:pStyle w:val="NoSpacing"/>
+        <w:rPr>
+          <w:rFonts w:ascii="Trebuchet MS" w:hAnsi="Trebuchet MS"/>
+        </w:rPr>
+      </w:pPr>
+      <w:r>
+        <w:rPr>
+          <w:rFonts w:ascii="Trebuchet MS" w:hAnsi="Trebuchet MS"/>
+        </w:rPr>
+        <w:t xml:space="preserve">      </w:t>
+      </w:r>
+      <w:proofErr w:type="gramStart"/>
+      <w:r>
+        <w:rPr>
+          <w:rFonts w:ascii="Trebuchet MS" w:hAnsi="Trebuchet MS"/>
+        </w:rPr>
+        <w:t>for(</w:t>
+      </w:r>
+      <w:proofErr w:type="gramEnd"/>
+      <w:r>
+        <w:rPr>
+          <w:rFonts w:ascii="Trebuchet MS" w:hAnsi="Trebuchet MS"/>
+        </w:rPr>
+        <w:t>y='N'; y&lt;='Z'; y++){</w:t>
+      </w:r>
+    </w:p>
+    <w:p>
+      <w:pPr>
+        <w:pStyle w:val="NoSpacing"/>
+        <w:rPr>
+          <w:rFonts w:ascii="Trebuchet MS" w:hAnsi="Trebuchet MS"/>
+        </w:rPr>
+      </w:pPr>
+      <w:r>
+        <w:rPr>
+          <w:rFonts w:ascii="Trebuchet MS" w:hAnsi="Trebuchet MS"/>
+        </w:rPr>
+        <w:t xml:space="preserve">        </w:t>
+      </w:r>
+      <w:proofErr w:type="gramStart"/>
+      <w:r>
+        <w:rPr>
+          <w:rFonts w:ascii="Trebuchet MS" w:hAnsi="Trebuchet MS"/>
+        </w:rPr>
+        <w:t>for(</w:t>
+      </w:r>
+      <w:proofErr w:type="gramEnd"/>
+      <w:r>
+        <w:rPr>
+          <w:rFonts w:ascii="Trebuchet MS" w:hAnsi="Trebuchet MS"/>
+        </w:rPr>
+        <w:t>t = 'N'; t &lt;= 'Z'; t++){ // new for loop for the third initial</w:t>
+      </w:r>
+    </w:p>
+    <w:p>
+      <w:pPr>
+        <w:pStyle w:val="NoSpacing"/>
+        <w:rPr>
+          <w:rFonts w:ascii="Trebuchet MS" w:hAnsi="Trebuchet MS"/>
+        </w:rPr>
+      </w:pPr>
+      <w:r>
+        <w:rPr>
+          <w:rFonts w:ascii="Trebuchet MS" w:hAnsi="Trebuchet MS"/>
+        </w:rPr>
+        <w:t xml:space="preserve">          </w:t>
+      </w:r>
+      <w:proofErr w:type="gramStart"/>
+      <w:r>
+        <w:rPr>
+          <w:rFonts w:ascii="Trebuchet MS" w:hAnsi="Trebuchet MS"/>
+        </w:rPr>
+        <w:t>for(</w:t>
+      </w:r>
+      <w:proofErr w:type="gramEnd"/>
+      <w:r>
+        <w:rPr>
+          <w:rFonts w:ascii="Trebuchet MS" w:hAnsi="Trebuchet MS"/>
+        </w:rPr>
+        <w:t>z=0; z&lt;=99; z++){</w:t>
+      </w:r>
+    </w:p>
+    <w:p>
+      <w:pPr>
+        <w:pStyle w:val="NoSpacing"/>
+        <w:rPr>
+          <w:rFonts w:ascii="Trebuchet MS" w:hAnsi="Trebuchet MS"/>
+        </w:rPr>
+      </w:pPr>
+      <w:r>
+        <w:rPr>
+          <w:rFonts w:ascii="Trebuchet MS" w:hAnsi="Trebuchet MS"/>
+        </w:rPr>
+        <w:t xml:space="preserve">            </w:t>
+      </w:r>
+      <w:proofErr w:type="spellStart"/>
+      <w:proofErr w:type="gramStart"/>
+      <w:r>
+        <w:rPr>
+          <w:rFonts w:ascii="Trebuchet MS" w:hAnsi="Trebuchet MS"/>
+        </w:rPr>
+        <w:t>sprintf</w:t>
+      </w:r>
+      <w:proofErr w:type="spellEnd"/>
+      <w:r>
+        <w:rPr>
+          <w:rFonts w:ascii="Trebuchet MS" w:hAnsi="Trebuchet MS"/>
+        </w:rPr>
+        <w:t>(</w:t>
+      </w:r>
+      <w:proofErr w:type="gramEnd"/>
+      <w:r>
+        <w:rPr>
+          <w:rFonts w:ascii="Trebuchet MS" w:hAnsi="Trebuchet MS"/>
+        </w:rPr>
+        <w:t>plain, "%c%c%c%02d", x, y, t, z);</w:t>
+      </w:r>
+    </w:p>
+    <w:p>
+      <w:pPr>
+        <w:pStyle w:val="NoSpacing"/>
+        <w:rPr>
+          <w:rFonts w:ascii="Trebuchet MS" w:hAnsi="Trebuchet MS"/>
+        </w:rPr>
+      </w:pPr>
+      <w:r>
+        <w:rPr>
+          <w:rFonts w:ascii="Trebuchet MS" w:hAnsi="Trebuchet MS"/>
+        </w:rPr>
+        <w:t xml:space="preserve">            </w:t>
+      </w:r>
+      <w:proofErr w:type="spellStart"/>
+      <w:r>
+        <w:rPr>
+          <w:rFonts w:ascii="Trebuchet MS" w:hAnsi="Trebuchet MS"/>
+        </w:rPr>
+        <w:t>enc</w:t>
+      </w:r>
+      <w:proofErr w:type="spellEnd"/>
+      <w:r>
+        <w:rPr>
+          <w:rFonts w:ascii="Trebuchet MS" w:hAnsi="Trebuchet MS"/>
+        </w:rPr>
+        <w:t xml:space="preserve"> = (char *) </w:t>
+      </w:r>
+      <w:proofErr w:type="gramStart"/>
+      <w:r>
+        <w:rPr>
+          <w:rFonts w:ascii="Trebuchet MS" w:hAnsi="Trebuchet MS"/>
+        </w:rPr>
+        <w:t>crypt(</w:t>
+      </w:r>
+      <w:proofErr w:type="gramEnd"/>
+      <w:r>
+        <w:rPr>
+          <w:rFonts w:ascii="Trebuchet MS" w:hAnsi="Trebuchet MS"/>
+        </w:rPr>
+        <w:t>plain, salt);</w:t>
+      </w:r>
+    </w:p>
+    <w:p>
+      <w:pPr>
+        <w:pStyle w:val="NoSpacing"/>
+        <w:rPr>
+          <w:rFonts w:ascii="Trebuchet MS" w:hAnsi="Trebuchet MS"/>
+        </w:rPr>
+      </w:pPr>
+      <w:r>
+        <w:rPr>
+          <w:rFonts w:ascii="Trebuchet MS" w:hAnsi="Trebuchet MS"/>
+        </w:rPr>
+        <w:t xml:space="preserve">            count++;</w:t>
+      </w:r>
+    </w:p>
+    <w:p>
+      <w:pPr>
+        <w:pStyle w:val="NoSpacing"/>
+        <w:rPr>
+          <w:rFonts w:ascii="Trebuchet MS" w:hAnsi="Trebuchet MS"/>
+        </w:rPr>
+      </w:pPr>
+      <w:r>
+        <w:rPr>
+          <w:rFonts w:ascii="Trebuchet MS" w:hAnsi="Trebuchet MS"/>
+        </w:rPr>
+        <w:t xml:space="preserve">            if(</w:t>
+      </w:r>
+      <w:proofErr w:type="spellStart"/>
+      <w:r>
+        <w:rPr>
+          <w:rFonts w:ascii="Trebuchet MS" w:hAnsi="Trebuchet MS"/>
+        </w:rPr>
+        <w:t>strcmp</w:t>
+      </w:r>
+      <w:proofErr w:type="spellEnd"/>
+      <w:r>
+        <w:rPr>
+          <w:rFonts w:ascii="Trebuchet MS" w:hAnsi="Trebuchet MS"/>
+        </w:rPr>
+        <w:t>(</w:t>
+      </w:r>
+      <w:proofErr w:type="spellStart"/>
+      <w:r>
+        <w:rPr>
+          <w:rFonts w:ascii="Trebuchet MS" w:hAnsi="Trebuchet MS"/>
+        </w:rPr>
+        <w:t>encrypted_passwords</w:t>
+      </w:r>
+      <w:proofErr w:type="spellEnd"/>
+      <w:r>
+        <w:rPr>
+          <w:rFonts w:ascii="Trebuchet MS" w:hAnsi="Trebuchet MS"/>
+        </w:rPr>
+        <w:t>[</w:t>
+      </w:r>
+      <w:proofErr w:type="spellStart"/>
+      <w:r>
+        <w:rPr>
+          <w:rFonts w:ascii="Trebuchet MS" w:hAnsi="Trebuchet MS"/>
+        </w:rPr>
+        <w:t>i</w:t>
+      </w:r>
+      <w:proofErr w:type="spellEnd"/>
+      <w:r>
+        <w:rPr>
+          <w:rFonts w:ascii="Trebuchet MS" w:hAnsi="Trebuchet MS"/>
+        </w:rPr>
+        <w:t xml:space="preserve">], </w:t>
+      </w:r>
+      <w:proofErr w:type="spellStart"/>
+      <w:r>
+        <w:rPr>
+          <w:rFonts w:ascii="Trebuchet MS" w:hAnsi="Trebuchet MS"/>
+        </w:rPr>
+        <w:t>enc</w:t>
+      </w:r>
+      <w:proofErr w:type="spellEnd"/>
+      <w:r>
+        <w:rPr>
+          <w:rFonts w:ascii="Trebuchet MS" w:hAnsi="Trebuchet MS"/>
+        </w:rPr>
+        <w:t xml:space="preserve">) == </w:t>
+      </w:r>
+      <w:proofErr w:type="gramStart"/>
+      <w:r>
+        <w:rPr>
+          <w:rFonts w:ascii="Trebuchet MS" w:hAnsi="Trebuchet MS"/>
+        </w:rPr>
+        <w:t>0){</w:t>
+      </w:r>
+      <w:proofErr w:type="gramEnd"/>
+    </w:p>
+    <w:p>
+      <w:pPr>
+        <w:pStyle w:val="NoSpacing"/>
+        <w:rPr>
+          <w:rFonts w:ascii="Trebuchet MS" w:hAnsi="Trebuchet MS"/>
+        </w:rPr>
+      </w:pPr>
+      <w:r>
+        <w:rPr>
+          <w:rFonts w:ascii="Trebuchet MS" w:hAnsi="Trebuchet MS"/>
+        </w:rPr>
+        <w:t xml:space="preserve">              </w:t>
+      </w:r>
+      <w:proofErr w:type="spellStart"/>
+      <w:proofErr w:type="gramStart"/>
+      <w:r>
+        <w:rPr>
+          <w:rFonts w:ascii="Trebuchet MS" w:hAnsi="Trebuchet MS"/>
+        </w:rPr>
+        <w:t>printf</w:t>
+      </w:r>
+      <w:proofErr w:type="spellEnd"/>
+      <w:r>
+        <w:rPr>
+          <w:rFonts w:ascii="Trebuchet MS" w:hAnsi="Trebuchet MS"/>
+        </w:rPr>
+        <w:t>(</w:t>
+      </w:r>
+      <w:proofErr w:type="gramEnd"/>
+      <w:r>
+        <w:rPr>
+          <w:rFonts w:ascii="Trebuchet MS" w:hAnsi="Trebuchet MS"/>
+        </w:rPr>
+        <w:t xml:space="preserve">"#%-8d%s %s\n", count, plain, </w:t>
+      </w:r>
+      <w:proofErr w:type="spellStart"/>
+      <w:r>
+        <w:rPr>
+          <w:rFonts w:ascii="Trebuchet MS" w:hAnsi="Trebuchet MS"/>
+        </w:rPr>
+        <w:t>enc</w:t>
+      </w:r>
+      <w:proofErr w:type="spellEnd"/>
+      <w:r>
+        <w:rPr>
+          <w:rFonts w:ascii="Trebuchet MS" w:hAnsi="Trebuchet MS"/>
+        </w:rPr>
+        <w:t>);</w:t>
+      </w:r>
+    </w:p>
+    <w:p>
+      <w:pPr>
+        <w:pStyle w:val="NoSpacing"/>
+        <w:rPr>
+          <w:rFonts w:ascii="Trebuchet MS" w:hAnsi="Trebuchet MS"/>
+        </w:rPr>
+      </w:pPr>
+      <w:r>
+        <w:rPr>
+          <w:rFonts w:ascii="Trebuchet MS" w:hAnsi="Trebuchet MS"/>
+        </w:rPr>
+        <w:t xml:space="preserve">            } else {</w:t>
+      </w:r>
+    </w:p>
+    <w:p>
+      <w:pPr>
+        <w:pStyle w:val="NoSpacing"/>
+        <w:rPr>
+          <w:rFonts w:ascii="Trebuchet MS" w:hAnsi="Trebuchet MS"/>
+        </w:rPr>
+      </w:pPr>
+      <w:r>
+        <w:rPr>
+          <w:rFonts w:ascii="Trebuchet MS" w:hAnsi="Trebuchet MS"/>
+        </w:rPr>
+        <w:t xml:space="preserve">              </w:t>
+      </w:r>
+      <w:proofErr w:type="spellStart"/>
+      <w:proofErr w:type="gramStart"/>
+      <w:r>
+        <w:rPr>
+          <w:rFonts w:ascii="Trebuchet MS" w:hAnsi="Trebuchet MS"/>
+        </w:rPr>
+        <w:t>printf</w:t>
+      </w:r>
+      <w:proofErr w:type="spellEnd"/>
+      <w:r>
+        <w:rPr>
+          <w:rFonts w:ascii="Trebuchet MS" w:hAnsi="Trebuchet MS"/>
+        </w:rPr>
+        <w:t>(</w:t>
+      </w:r>
+      <w:proofErr w:type="gramEnd"/>
+      <w:r>
+        <w:rPr>
+          <w:rFonts w:ascii="Trebuchet MS" w:hAnsi="Trebuchet MS"/>
+        </w:rPr>
+        <w:t xml:space="preserve">" %-8d%s %s\n", count, plain, </w:t>
+      </w:r>
+      <w:proofErr w:type="spellStart"/>
+      <w:r>
+        <w:rPr>
+          <w:rFonts w:ascii="Trebuchet MS" w:hAnsi="Trebuchet MS"/>
+        </w:rPr>
+        <w:t>enc</w:t>
+      </w:r>
+      <w:proofErr w:type="spellEnd"/>
+      <w:r>
+        <w:rPr>
+          <w:rFonts w:ascii="Trebuchet MS" w:hAnsi="Trebuchet MS"/>
+        </w:rPr>
+        <w:t>);</w:t>
+      </w:r>
+    </w:p>
+    <w:p>
+      <w:pPr>
+        <w:pStyle w:val="NoSpacing"/>
+        <w:rPr>
+          <w:rFonts w:ascii="Trebuchet MS" w:hAnsi="Trebuchet MS"/>
+        </w:rPr>
+      </w:pPr>
+      <w:r>
+        <w:rPr>
+          <w:rFonts w:ascii="Trebuchet MS" w:hAnsi="Trebuchet MS"/>
+        </w:rPr>
+        <w:t xml:space="preserve">            }</w:t>
+      </w:r>
+    </w:p>
+    <w:p>
+      <w:pPr>
+        <w:pStyle w:val="NoSpacing"/>
+        <w:rPr>
+          <w:rFonts w:ascii="Trebuchet MS" w:hAnsi="Trebuchet MS"/>
+        </w:rPr>
+      </w:pPr>
+      <w:r>
+        <w:rPr>
+          <w:rFonts w:ascii="Trebuchet MS" w:hAnsi="Trebuchet MS"/>
+        </w:rPr>
+        <w:t xml:space="preserve">          }</w:t>
+      </w:r>
+    </w:p>
+    <w:p>
+      <w:pPr>
+        <w:pStyle w:val="NoSpacing"/>
+        <w:rPr>
+          <w:rFonts w:ascii="Trebuchet MS" w:hAnsi="Trebuchet MS"/>
+        </w:rPr>
+      </w:pPr>
+      <w:r>
+        <w:rPr>
+          <w:rFonts w:ascii="Trebuchet MS" w:hAnsi="Trebuchet MS"/>
+        </w:rPr>
+        <w:t xml:space="preserve">        }</w:t>
+      </w:r>
+    </w:p>
+    <w:p>
+      <w:pPr>
+        <w:pStyle w:val="NoSpacing"/>
+        <w:rPr>
+          <w:rFonts w:ascii="Trebuchet MS" w:hAnsi="Trebuchet MS"/>
+        </w:rPr>
+      </w:pPr>
+      <w:r>
+        <w:rPr>
+          <w:rFonts w:ascii="Trebuchet MS" w:hAnsi="Trebuchet MS"/>
+        </w:rPr>
+        <w:t xml:space="preserve">      }</w:t>
+      </w:r>
+    </w:p>
+    <w:p>
+      <w:pPr>
+        <w:pStyle w:val="NoSpacing"/>
+        <w:rPr>
+          <w:rFonts w:ascii="Trebuchet MS" w:hAnsi="Trebuchet MS"/>
+        </w:rPr>
+      </w:pPr>
+      <w:r>
+        <w:rPr>
+          <w:rFonts w:ascii="Trebuchet MS" w:hAnsi="Trebuchet MS"/>
+        </w:rPr>
+        <w:t xml:space="preserve">    }</w:t>
+      </w:r>
+    </w:p>
+    <w:p>
+      <w:pPr>
+        <w:pStyle w:val="NoSpacing"/>
+        <w:rPr>
+          <w:rFonts w:ascii="Trebuchet MS" w:hAnsi="Trebuchet MS"/>
+        </w:rPr>
+      </w:pPr>
+      <w:r>
+        <w:rPr>
+          <w:rFonts w:ascii="Trebuchet MS" w:hAnsi="Trebuchet MS"/>
+        </w:rPr>
+        <w:t xml:space="preserve">  }</w:t>
+      </w:r>
+    </w:p>
+    <w:p>
+      <w:pPr>
+        <w:pStyle w:val="NoSpacing"/>
+        <w:rPr>
+          <w:rFonts w:ascii="Trebuchet MS" w:hAnsi="Trebuchet MS"/>
+        </w:rPr>
+      </w:pPr>
+    </w:p>
+    <w:p>
+      <w:pPr>
+        <w:pStyle w:val="NoSpacing"/>
+        <w:rPr>
+          <w:rFonts w:ascii="Trebuchet MS" w:hAnsi="Trebuchet MS"/>
+        </w:rPr>
+      </w:pPr>
+      <w:r>
+        <w:rPr>
+          <w:rFonts w:ascii="Trebuchet MS" w:hAnsi="Trebuchet MS"/>
+        </w:rPr>
+        <w:lastRenderedPageBreak/>
+        <w:t xml:space="preserve">  </w:t>
+      </w:r>
+      <w:proofErr w:type="spellStart"/>
+      <w:proofErr w:type="gramStart"/>
+      <w:r>
+        <w:rPr>
+          <w:rFonts w:ascii="Trebuchet MS" w:hAnsi="Trebuchet MS"/>
+        </w:rPr>
+        <w:t>printf</w:t>
+      </w:r>
+      <w:proofErr w:type="spellEnd"/>
+      <w:r>
+        <w:rPr>
+          <w:rFonts w:ascii="Trebuchet MS" w:hAnsi="Trebuchet MS"/>
+        </w:rPr>
+        <w:t>(</w:t>
+      </w:r>
+      <w:proofErr w:type="gramEnd"/>
+      <w:r>
+        <w:rPr>
+          <w:rFonts w:ascii="Trebuchet MS" w:hAnsi="Trebuchet MS"/>
+        </w:rPr>
+        <w:t>"%d solutions explored\n", count);</w:t>
+      </w:r>
+    </w:p>
+    <w:p>
+      <w:pPr>
+        <w:pStyle w:val="NoSpacing"/>
+        <w:rPr>
+          <w:rFonts w:ascii="Trebuchet MS" w:hAnsi="Trebuchet MS"/>
+        </w:rPr>
+      </w:pPr>
+      <w:r>
+        <w:rPr>
+          <w:rFonts w:ascii="Trebuchet MS" w:hAnsi="Trebuchet MS"/>
+        </w:rPr>
+        <w:t>}</w:t>
+      </w:r>
+    </w:p>
+    <w:p>
+      <w:pPr>
+        <w:pStyle w:val="NoSpacing"/>
+        <w:rPr>
+          <w:rFonts w:ascii="Trebuchet MS" w:hAnsi="Trebuchet MS"/>
+        </w:rPr>
+      </w:pPr>
+    </w:p>
+    <w:p>
+      <w:pPr>
+        <w:pStyle w:val="NoSpacing"/>
+        <w:rPr>
+          <w:rFonts w:ascii="Trebuchet MS" w:hAnsi="Trebuchet MS"/>
+        </w:rPr>
+      </w:pPr>
+    </w:p>
+    <w:p>
+      <w:pPr>
+        <w:pStyle w:val="NoSpacing"/>
+        <w:rPr>
+          <w:rFonts w:ascii="Trebuchet MS" w:hAnsi="Trebuchet MS"/>
+        </w:rPr>
+      </w:pPr>
+      <w:proofErr w:type="spellStart"/>
+      <w:r>
+        <w:rPr>
+          <w:rFonts w:ascii="Trebuchet MS" w:hAnsi="Trebuchet MS"/>
+        </w:rPr>
+        <w:t>int</w:t>
+      </w:r>
+      <w:proofErr w:type="spellEnd"/>
+      <w:r>
+        <w:rPr>
+          <w:rFonts w:ascii="Trebuchet MS" w:hAnsi="Trebuchet MS"/>
+        </w:rPr>
+        <w:t xml:space="preserve"> </w:t>
+      </w:r>
+      <w:proofErr w:type="spellStart"/>
+      <w:r>
+        <w:rPr>
+          <w:rFonts w:ascii="Trebuchet MS" w:hAnsi="Trebuchet MS"/>
+        </w:rPr>
+        <w:t>time_</w:t>
+      </w:r>
+      <w:proofErr w:type="gramStart"/>
+      <w:r>
+        <w:rPr>
+          <w:rFonts w:ascii="Trebuchet MS" w:hAnsi="Trebuchet MS"/>
+        </w:rPr>
+        <w:t>difference</w:t>
+      </w:r>
+      <w:proofErr w:type="spellEnd"/>
+      <w:r>
+        <w:rPr>
+          <w:rFonts w:ascii="Trebuchet MS" w:hAnsi="Trebuchet MS"/>
+        </w:rPr>
+        <w:t>(</w:t>
+      </w:r>
+      <w:proofErr w:type="gramEnd"/>
+      <w:r>
+        <w:rPr>
+          <w:rFonts w:ascii="Trebuchet MS" w:hAnsi="Trebuchet MS"/>
+        </w:rPr>
+        <w:t xml:space="preserve">struct </w:t>
+      </w:r>
+      <w:proofErr w:type="spellStart"/>
+      <w:r>
+        <w:rPr>
+          <w:rFonts w:ascii="Trebuchet MS" w:hAnsi="Trebuchet MS"/>
+        </w:rPr>
+        <w:t>timespec</w:t>
+      </w:r>
+      <w:proofErr w:type="spellEnd"/>
+      <w:r>
+        <w:rPr>
+          <w:rFonts w:ascii="Trebuchet MS" w:hAnsi="Trebuchet MS"/>
+        </w:rPr>
+        <w:t xml:space="preserve"> *start, struct </w:t>
+      </w:r>
+      <w:proofErr w:type="spellStart"/>
+      <w:r>
+        <w:rPr>
+          <w:rFonts w:ascii="Trebuchet MS" w:hAnsi="Trebuchet MS"/>
+        </w:rPr>
+        <w:t>timespec</w:t>
+      </w:r>
+      <w:proofErr w:type="spellEnd"/>
+      <w:r>
+        <w:rPr>
+          <w:rFonts w:ascii="Trebuchet MS" w:hAnsi="Trebuchet MS"/>
+        </w:rPr>
+        <w:t xml:space="preserve"> *finish, long </w:t>
+      </w:r>
+      <w:proofErr w:type="spellStart"/>
+      <w:r>
+        <w:rPr>
+          <w:rFonts w:ascii="Trebuchet MS" w:hAnsi="Trebuchet MS"/>
+        </w:rPr>
+        <w:t>long</w:t>
+      </w:r>
+      <w:proofErr w:type="spellEnd"/>
+      <w:r>
+        <w:rPr>
+          <w:rFonts w:ascii="Trebuchet MS" w:hAnsi="Trebuchet MS"/>
+        </w:rPr>
+        <w:t xml:space="preserve"> </w:t>
+      </w:r>
+      <w:proofErr w:type="spellStart"/>
+      <w:r>
+        <w:rPr>
+          <w:rFonts w:ascii="Trebuchet MS" w:hAnsi="Trebuchet MS"/>
+        </w:rPr>
+        <w:t>int</w:t>
+      </w:r>
+      <w:proofErr w:type="spellEnd"/>
+      <w:r>
+        <w:rPr>
+          <w:rFonts w:ascii="Trebuchet MS" w:hAnsi="Trebuchet MS"/>
+        </w:rPr>
+        <w:t xml:space="preserve"> *difference) {</w:t>
+      </w:r>
+    </w:p>
+    <w:p>
+      <w:pPr>
+        <w:pStyle w:val="NoSpacing"/>
+        <w:rPr>
+          <w:rFonts w:ascii="Trebuchet MS" w:hAnsi="Trebuchet MS"/>
+        </w:rPr>
+      </w:pPr>
+      <w:r>
+        <w:rPr>
+          <w:rFonts w:ascii="Trebuchet MS" w:hAnsi="Trebuchet MS"/>
+        </w:rPr>
+        <w:tab/>
+        <w:t xml:space="preserve">long </w:t>
+      </w:r>
+      <w:proofErr w:type="spellStart"/>
+      <w:r>
+        <w:rPr>
+          <w:rFonts w:ascii="Trebuchet MS" w:hAnsi="Trebuchet MS"/>
+        </w:rPr>
+        <w:t>long</w:t>
+      </w:r>
+      <w:proofErr w:type="spellEnd"/>
+      <w:r>
+        <w:rPr>
+          <w:rFonts w:ascii="Trebuchet MS" w:hAnsi="Trebuchet MS"/>
+        </w:rPr>
+        <w:t xml:space="preserve"> </w:t>
+      </w:r>
+      <w:proofErr w:type="spellStart"/>
+      <w:r>
+        <w:rPr>
+          <w:rFonts w:ascii="Trebuchet MS" w:hAnsi="Trebuchet MS"/>
+        </w:rPr>
+        <w:t>int</w:t>
+      </w:r>
+      <w:proofErr w:type="spellEnd"/>
+      <w:r>
+        <w:rPr>
+          <w:rFonts w:ascii="Trebuchet MS" w:hAnsi="Trebuchet MS"/>
+        </w:rPr>
+        <w:t xml:space="preserve"> ds = finish-&gt;</w:t>
+      </w:r>
+      <w:proofErr w:type="spellStart"/>
+      <w:r>
+        <w:rPr>
+          <w:rFonts w:ascii="Trebuchet MS" w:hAnsi="Trebuchet MS"/>
+        </w:rPr>
+        <w:t>tv_sec</w:t>
+      </w:r>
+      <w:proofErr w:type="spellEnd"/>
+      <w:r>
+        <w:rPr>
+          <w:rFonts w:ascii="Trebuchet MS" w:hAnsi="Trebuchet MS"/>
+        </w:rPr>
+        <w:t xml:space="preserve"> - start-&gt;</w:t>
+      </w:r>
+      <w:proofErr w:type="spellStart"/>
+      <w:r>
+        <w:rPr>
+          <w:rFonts w:ascii="Trebuchet MS" w:hAnsi="Trebuchet MS"/>
+        </w:rPr>
+        <w:t>tv_sec</w:t>
+      </w:r>
+      <w:proofErr w:type="spellEnd"/>
+      <w:r>
+        <w:rPr>
+          <w:rFonts w:ascii="Trebuchet MS" w:hAnsi="Trebuchet MS"/>
+        </w:rPr>
+        <w:t>;</w:t>
+      </w:r>
+    </w:p>
+    <w:p>
+      <w:pPr>
+        <w:pStyle w:val="NoSpacing"/>
+        <w:rPr>
+          <w:rFonts w:ascii="Trebuchet MS" w:hAnsi="Trebuchet MS"/>
+        </w:rPr>
+      </w:pPr>
+      <w:r>
+        <w:rPr>
+          <w:rFonts w:ascii="Trebuchet MS" w:hAnsi="Trebuchet MS"/>
+        </w:rPr>
+        <w:tab/>
+        <w:t xml:space="preserve">long </w:t>
+      </w:r>
+      <w:proofErr w:type="spellStart"/>
+      <w:r>
+        <w:rPr>
+          <w:rFonts w:ascii="Trebuchet MS" w:hAnsi="Trebuchet MS"/>
+        </w:rPr>
+        <w:t>long</w:t>
+      </w:r>
+      <w:proofErr w:type="spellEnd"/>
+      <w:r>
+        <w:rPr>
+          <w:rFonts w:ascii="Trebuchet MS" w:hAnsi="Trebuchet MS"/>
+        </w:rPr>
+        <w:t xml:space="preserve"> </w:t>
+      </w:r>
+      <w:proofErr w:type="spellStart"/>
+      <w:r>
+        <w:rPr>
+          <w:rFonts w:ascii="Trebuchet MS" w:hAnsi="Trebuchet MS"/>
+        </w:rPr>
+        <w:t>int</w:t>
+      </w:r>
+      <w:proofErr w:type="spellEnd"/>
+      <w:r>
+        <w:rPr>
+          <w:rFonts w:ascii="Trebuchet MS" w:hAnsi="Trebuchet MS"/>
+        </w:rPr>
+        <w:t xml:space="preserve"> </w:t>
+      </w:r>
+      <w:proofErr w:type="spellStart"/>
+      <w:r>
+        <w:rPr>
+          <w:rFonts w:ascii="Trebuchet MS" w:hAnsi="Trebuchet MS"/>
+        </w:rPr>
+        <w:t>dn</w:t>
+      </w:r>
+      <w:proofErr w:type="spellEnd"/>
+      <w:r>
+        <w:rPr>
+          <w:rFonts w:ascii="Trebuchet MS" w:hAnsi="Trebuchet MS"/>
+        </w:rPr>
+        <w:t xml:space="preserve"> = finish-&gt;</w:t>
+      </w:r>
+      <w:proofErr w:type="spellStart"/>
+      <w:r>
+        <w:rPr>
+          <w:rFonts w:ascii="Trebuchet MS" w:hAnsi="Trebuchet MS"/>
+        </w:rPr>
+        <w:t>tv_nsec</w:t>
+      </w:r>
+      <w:proofErr w:type="spellEnd"/>
+      <w:r>
+        <w:rPr>
+          <w:rFonts w:ascii="Trebuchet MS" w:hAnsi="Trebuchet MS"/>
+        </w:rPr>
+        <w:t xml:space="preserve"> - start-&gt;</w:t>
+      </w:r>
+      <w:proofErr w:type="spellStart"/>
+      <w:r>
+        <w:rPr>
+          <w:rFonts w:ascii="Trebuchet MS" w:hAnsi="Trebuchet MS"/>
+        </w:rPr>
+        <w:t>tv_nsec</w:t>
+      </w:r>
+      <w:proofErr w:type="spellEnd"/>
+      <w:r>
+        <w:rPr>
+          <w:rFonts w:ascii="Trebuchet MS" w:hAnsi="Trebuchet MS"/>
+        </w:rPr>
+        <w:t>;</w:t>
+      </w:r>
+    </w:p>
+    <w:p>
+      <w:pPr>
+        <w:pStyle w:val="NoSpacing"/>
+        <w:rPr>
+          <w:rFonts w:ascii="Trebuchet MS" w:hAnsi="Trebuchet MS"/>
+        </w:rPr>
+      </w:pPr>
+    </w:p>
+    <w:p>
+      <w:pPr>
+        <w:pStyle w:val="NoSpacing"/>
+        <w:rPr>
+          <w:rFonts w:ascii="Trebuchet MS" w:hAnsi="Trebuchet MS"/>
+        </w:rPr>
+      </w:pPr>
+      <w:r>
+        <w:rPr>
+          <w:rFonts w:ascii="Trebuchet MS" w:hAnsi="Trebuchet MS"/>
+        </w:rPr>
+        <w:tab/>
+        <w:t>if (</w:t>
+      </w:r>
+      <w:proofErr w:type="spellStart"/>
+      <w:r>
+        <w:rPr>
+          <w:rFonts w:ascii="Trebuchet MS" w:hAnsi="Trebuchet MS"/>
+        </w:rPr>
+        <w:t>dn</w:t>
+      </w:r>
+      <w:proofErr w:type="spellEnd"/>
+      <w:r>
+        <w:rPr>
+          <w:rFonts w:ascii="Trebuchet MS" w:hAnsi="Trebuchet MS"/>
+        </w:rPr>
+        <w:t xml:space="preserve"> &lt; 0) {</w:t>
+      </w:r>
+    </w:p>
+    <w:p>
+      <w:pPr>
+        <w:pStyle w:val="NoSpacing"/>
+        <w:rPr>
+          <w:rFonts w:ascii="Trebuchet MS" w:hAnsi="Trebuchet MS"/>
+        </w:rPr>
+      </w:pPr>
+      <w:r>
+        <w:rPr>
+          <w:rFonts w:ascii="Trebuchet MS" w:hAnsi="Trebuchet MS"/>
+        </w:rPr>
+        <w:tab/>
+      </w:r>
+      <w:r>
+        <w:rPr>
+          <w:rFonts w:ascii="Trebuchet MS" w:hAnsi="Trebuchet MS"/>
+        </w:rPr>
+        <w:tab/>
+        <w:t>ds--;</w:t>
+      </w:r>
+    </w:p>
+    <w:p>
+      <w:pPr>
+        <w:pStyle w:val="NoSpacing"/>
+        <w:rPr>
+          <w:rFonts w:ascii="Trebuchet MS" w:hAnsi="Trebuchet MS"/>
+        </w:rPr>
+      </w:pPr>
+      <w:r>
+        <w:rPr>
+          <w:rFonts w:ascii="Trebuchet MS" w:hAnsi="Trebuchet MS"/>
+        </w:rPr>
+        <w:tab/>
+      </w:r>
+      <w:r>
+        <w:rPr>
+          <w:rFonts w:ascii="Trebuchet MS" w:hAnsi="Trebuchet MS"/>
+        </w:rPr>
+        <w:tab/>
+      </w:r>
+      <w:proofErr w:type="spellStart"/>
+      <w:r>
+        <w:rPr>
+          <w:rFonts w:ascii="Trebuchet MS" w:hAnsi="Trebuchet MS"/>
+        </w:rPr>
+        <w:t>dn</w:t>
+      </w:r>
+      <w:proofErr w:type="spellEnd"/>
+      <w:r>
+        <w:rPr>
+          <w:rFonts w:ascii="Trebuchet MS" w:hAnsi="Trebuchet MS"/>
+        </w:rPr>
+        <w:t xml:space="preserve"> += 1000000000;</w:t>
+      </w:r>
+    </w:p>
+    <w:p>
+      <w:pPr>
+        <w:pStyle w:val="NoSpacing"/>
+        <w:rPr>
+          <w:rFonts w:ascii="Trebuchet MS" w:hAnsi="Trebuchet MS"/>
+        </w:rPr>
+      </w:pPr>
+      <w:r>
+        <w:rPr>
+          <w:rFonts w:ascii="Trebuchet MS" w:hAnsi="Trebuchet MS"/>
+        </w:rPr>
+        <w:tab/>
+        <w:t>}</w:t>
+      </w:r>
+    </w:p>
+    <w:p>
+      <w:pPr>
+        <w:pStyle w:val="NoSpacing"/>
+        <w:rPr>
+          <w:rFonts w:ascii="Trebuchet MS" w:hAnsi="Trebuchet MS"/>
+        </w:rPr>
+      </w:pPr>
+    </w:p>
+    <w:p>
+      <w:pPr>
+        <w:pStyle w:val="NoSpacing"/>
+        <w:rPr>
+          <w:rFonts w:ascii="Trebuchet MS" w:hAnsi="Trebuchet MS"/>
+        </w:rPr>
+      </w:pPr>
+      <w:r>
+        <w:rPr>
+          <w:rFonts w:ascii="Trebuchet MS" w:hAnsi="Trebuchet MS"/>
+        </w:rPr>
+        <w:tab/>
+        <w:t xml:space="preserve">*difference = ds * 1000000000 + </w:t>
+      </w:r>
+      <w:proofErr w:type="spellStart"/>
+      <w:r>
+        <w:rPr>
+          <w:rFonts w:ascii="Trebuchet MS" w:hAnsi="Trebuchet MS"/>
+        </w:rPr>
+        <w:t>dn</w:t>
+      </w:r>
+      <w:proofErr w:type="spellEnd"/>
+      <w:r>
+        <w:rPr>
+          <w:rFonts w:ascii="Trebuchet MS" w:hAnsi="Trebuchet MS"/>
+        </w:rPr>
+        <w:t>;</w:t>
+      </w:r>
+    </w:p>
+    <w:p>
+      <w:pPr>
+        <w:pStyle w:val="NoSpacing"/>
+        <w:rPr>
+          <w:rFonts w:ascii="Trebuchet MS" w:hAnsi="Trebuchet MS"/>
+        </w:rPr>
+      </w:pPr>
+      <w:r>
+        <w:rPr>
+          <w:rFonts w:ascii="Trebuchet MS" w:hAnsi="Trebuchet MS"/>
+        </w:rPr>
+        <w:tab/>
+      </w:r>
+      <w:proofErr w:type="gramStart"/>
+      <w:r>
+        <w:rPr>
+          <w:rFonts w:ascii="Trebuchet MS" w:hAnsi="Trebuchet MS"/>
+        </w:rPr>
+        <w:t>return !</w:t>
+      </w:r>
+      <w:proofErr w:type="gramEnd"/>
+      <w:r>
+        <w:rPr>
+          <w:rFonts w:ascii="Trebuchet MS" w:hAnsi="Trebuchet MS"/>
+        </w:rPr>
+        <w:t>(*difference &gt; 0);</w:t>
+      </w:r>
+    </w:p>
+    <w:p>
+      <w:pPr>
+        <w:pStyle w:val="NoSpacing"/>
+        <w:rPr>
+          <w:rFonts w:ascii="Trebuchet MS" w:hAnsi="Trebuchet MS"/>
+        </w:rPr>
+      </w:pPr>
+      <w:r>
+        <w:rPr>
+          <w:rFonts w:ascii="Trebuchet MS" w:hAnsi="Trebuchet MS"/>
+        </w:rPr>
+        <w:t>}</w:t>
+      </w:r>
+    </w:p>
+    <w:p>
+      <w:pPr>
+        <w:pStyle w:val="NoSpacing"/>
+        <w:rPr>
+          <w:rFonts w:ascii="Trebuchet MS" w:hAnsi="Trebuchet MS"/>
+        </w:rPr>
+      </w:pPr>
+    </w:p>
+    <w:p>
+      <w:pPr>
+        <w:pStyle w:val="NoSpacing"/>
+        <w:rPr>
+          <w:rFonts w:ascii="Trebuchet MS" w:hAnsi="Trebuchet MS"/>
+        </w:rPr>
+      </w:pPr>
+      <w:proofErr w:type="spellStart"/>
+      <w:r>
+        <w:rPr>
+          <w:rFonts w:ascii="Trebuchet MS" w:hAnsi="Trebuchet MS"/>
+        </w:rPr>
+        <w:t>int</w:t>
+      </w:r>
+      <w:proofErr w:type="spellEnd"/>
+      <w:r>
+        <w:rPr>
+          <w:rFonts w:ascii="Trebuchet MS" w:hAnsi="Trebuchet MS"/>
+        </w:rPr>
+        <w:t xml:space="preserve"> </w:t>
+      </w:r>
+      <w:proofErr w:type="gramStart"/>
+      <w:r>
+        <w:rPr>
+          <w:rFonts w:ascii="Trebuchet MS" w:hAnsi="Trebuchet MS"/>
+        </w:rPr>
+        <w:t>main(</w:t>
+      </w:r>
+      <w:proofErr w:type="spellStart"/>
+      <w:proofErr w:type="gramEnd"/>
+      <w:r>
+        <w:rPr>
+          <w:rFonts w:ascii="Trebuchet MS" w:hAnsi="Trebuchet MS"/>
+        </w:rPr>
+        <w:t>int</w:t>
+      </w:r>
+      <w:proofErr w:type="spellEnd"/>
+      <w:r>
+        <w:rPr>
+          <w:rFonts w:ascii="Trebuchet MS" w:hAnsi="Trebuchet MS"/>
+        </w:rPr>
+        <w:t xml:space="preserve"> </w:t>
+      </w:r>
+      <w:proofErr w:type="spellStart"/>
+      <w:r>
+        <w:rPr>
+          <w:rFonts w:ascii="Trebuchet MS" w:hAnsi="Trebuchet MS"/>
+        </w:rPr>
+        <w:t>argc</w:t>
+      </w:r>
+      <w:proofErr w:type="spellEnd"/>
+      <w:r>
+        <w:rPr>
+          <w:rFonts w:ascii="Trebuchet MS" w:hAnsi="Trebuchet MS"/>
+        </w:rPr>
+        <w:t>, char *</w:t>
+      </w:r>
+      <w:proofErr w:type="spellStart"/>
+      <w:r>
+        <w:rPr>
+          <w:rFonts w:ascii="Trebuchet MS" w:hAnsi="Trebuchet MS"/>
+        </w:rPr>
+        <w:t>argv</w:t>
+      </w:r>
+      <w:proofErr w:type="spellEnd"/>
+      <w:r>
+        <w:rPr>
+          <w:rFonts w:ascii="Trebuchet MS" w:hAnsi="Trebuchet MS"/>
+        </w:rPr>
+        <w:t>[]){</w:t>
+      </w:r>
+    </w:p>
+    <w:p>
+      <w:pPr>
+        <w:pStyle w:val="NoSpacing"/>
+        <w:rPr>
+          <w:rFonts w:ascii="Trebuchet MS" w:hAnsi="Trebuchet MS"/>
+        </w:rPr>
+      </w:pPr>
+      <w:r>
+        <w:rPr>
+          <w:rFonts w:ascii="Trebuchet MS" w:hAnsi="Trebuchet MS"/>
+        </w:rPr>
+        <w:t xml:space="preserve">  struct </w:t>
+      </w:r>
+      <w:proofErr w:type="spellStart"/>
+      <w:r>
+        <w:rPr>
+          <w:rFonts w:ascii="Trebuchet MS" w:hAnsi="Trebuchet MS"/>
+        </w:rPr>
+        <w:t>timespec</w:t>
+      </w:r>
+      <w:proofErr w:type="spellEnd"/>
+      <w:r>
+        <w:rPr>
+          <w:rFonts w:ascii="Trebuchet MS" w:hAnsi="Trebuchet MS"/>
+        </w:rPr>
+        <w:t xml:space="preserve"> start, finish;</w:t>
+      </w:r>
+    </w:p>
+    <w:p>
+      <w:pPr>
+        <w:pStyle w:val="NoSpacing"/>
+        <w:rPr>
+          <w:rFonts w:ascii="Trebuchet MS" w:hAnsi="Trebuchet MS"/>
+        </w:rPr>
+      </w:pPr>
+      <w:r>
+        <w:rPr>
+          <w:rFonts w:ascii="Trebuchet MS" w:hAnsi="Trebuchet MS"/>
+        </w:rPr>
+        <w:t xml:space="preserve">  long </w:t>
+      </w:r>
+      <w:proofErr w:type="spellStart"/>
+      <w:r>
+        <w:rPr>
+          <w:rFonts w:ascii="Trebuchet MS" w:hAnsi="Trebuchet MS"/>
+        </w:rPr>
+        <w:t>long</w:t>
+      </w:r>
+      <w:proofErr w:type="spellEnd"/>
+      <w:r>
+        <w:rPr>
+          <w:rFonts w:ascii="Trebuchet MS" w:hAnsi="Trebuchet MS"/>
+        </w:rPr>
+        <w:t xml:space="preserve"> </w:t>
+      </w:r>
+      <w:proofErr w:type="spellStart"/>
+      <w:r>
+        <w:rPr>
+          <w:rFonts w:ascii="Trebuchet MS" w:hAnsi="Trebuchet MS"/>
+        </w:rPr>
+        <w:t>int</w:t>
+      </w:r>
+      <w:proofErr w:type="spellEnd"/>
+      <w:r>
+        <w:rPr>
+          <w:rFonts w:ascii="Trebuchet MS" w:hAnsi="Trebuchet MS"/>
+        </w:rPr>
+        <w:t xml:space="preserve"> </w:t>
+      </w:r>
+      <w:proofErr w:type="spellStart"/>
+      <w:r>
+        <w:rPr>
+          <w:rFonts w:ascii="Trebuchet MS" w:hAnsi="Trebuchet MS"/>
+        </w:rPr>
+        <w:t>time_elapsed</w:t>
+      </w:r>
+      <w:proofErr w:type="spellEnd"/>
+      <w:r>
+        <w:rPr>
+          <w:rFonts w:ascii="Trebuchet MS" w:hAnsi="Trebuchet MS"/>
+        </w:rPr>
+        <w:t>;</w:t>
+      </w:r>
+    </w:p>
+    <w:p>
+      <w:pPr>
+        <w:pStyle w:val="NoSpacing"/>
+        <w:rPr>
+          <w:rFonts w:ascii="Trebuchet MS" w:hAnsi="Trebuchet MS"/>
+        </w:rPr>
+      </w:pPr>
+      <w:r>
+        <w:rPr>
+          <w:rFonts w:ascii="Trebuchet MS" w:hAnsi="Trebuchet MS"/>
+        </w:rPr>
+        <w:t xml:space="preserve">  </w:t>
+      </w:r>
+      <w:proofErr w:type="spellStart"/>
+      <w:r>
+        <w:rPr>
+          <w:rFonts w:ascii="Trebuchet MS" w:hAnsi="Trebuchet MS"/>
+        </w:rPr>
+        <w:t>clock_</w:t>
+      </w:r>
+      <w:proofErr w:type="gramStart"/>
+      <w:r>
+        <w:rPr>
+          <w:rFonts w:ascii="Trebuchet MS" w:hAnsi="Trebuchet MS"/>
+        </w:rPr>
+        <w:t>gettime</w:t>
+      </w:r>
+      <w:proofErr w:type="spellEnd"/>
+      <w:r>
+        <w:rPr>
+          <w:rFonts w:ascii="Trebuchet MS" w:hAnsi="Trebuchet MS"/>
+        </w:rPr>
+        <w:t>(</w:t>
+      </w:r>
+      <w:proofErr w:type="gramEnd"/>
+      <w:r>
+        <w:rPr>
+          <w:rFonts w:ascii="Trebuchet MS" w:hAnsi="Trebuchet MS"/>
+        </w:rPr>
+        <w:t>CLOCK_MONOTONIC, &amp;start);</w:t>
+      </w:r>
+    </w:p>
+    <w:p>
+      <w:pPr>
+        <w:pStyle w:val="NoSpacing"/>
+        <w:rPr>
+          <w:rFonts w:ascii="Trebuchet MS" w:hAnsi="Trebuchet MS"/>
+        </w:rPr>
+      </w:pPr>
+    </w:p>
+    <w:p>
+      <w:pPr>
+        <w:pStyle w:val="NoSpacing"/>
+        <w:rPr>
+          <w:rFonts w:ascii="Trebuchet MS" w:hAnsi="Trebuchet MS"/>
+        </w:rPr>
+      </w:pPr>
+      <w:r>
+        <w:rPr>
+          <w:rFonts w:ascii="Trebuchet MS" w:hAnsi="Trebuchet MS"/>
+        </w:rPr>
+        <w:t xml:space="preserve">  </w:t>
+      </w:r>
+      <w:proofErr w:type="spellStart"/>
+      <w:r>
+        <w:rPr>
+          <w:rFonts w:ascii="Trebuchet MS" w:hAnsi="Trebuchet MS"/>
+        </w:rPr>
+        <w:t>int</w:t>
+      </w:r>
+      <w:proofErr w:type="spellEnd"/>
+      <w:r>
+        <w:rPr>
+          <w:rFonts w:ascii="Trebuchet MS" w:hAnsi="Trebuchet MS"/>
+        </w:rPr>
+        <w:t xml:space="preserve"> </w:t>
+      </w:r>
+      <w:proofErr w:type="spellStart"/>
+      <w:r>
+        <w:rPr>
+          <w:rFonts w:ascii="Trebuchet MS" w:hAnsi="Trebuchet MS"/>
+        </w:rPr>
+        <w:t>i</w:t>
+      </w:r>
+      <w:proofErr w:type="spellEnd"/>
+      <w:r>
+        <w:rPr>
+          <w:rFonts w:ascii="Trebuchet MS" w:hAnsi="Trebuchet MS"/>
+        </w:rPr>
+        <w:t>;</w:t>
+      </w:r>
+    </w:p>
+    <w:p>
+      <w:pPr>
+        <w:pStyle w:val="NoSpacing"/>
+        <w:rPr>
+          <w:rFonts w:ascii="Trebuchet MS" w:hAnsi="Trebuchet MS"/>
+        </w:rPr>
+      </w:pPr>
+    </w:p>
+    <w:p>
+      <w:pPr>
+        <w:pStyle w:val="NoSpacing"/>
+        <w:rPr>
+          <w:rFonts w:ascii="Trebuchet MS" w:hAnsi="Trebuchet MS"/>
+        </w:rPr>
+      </w:pPr>
+      <w:r>
+        <w:rPr>
+          <w:rFonts w:ascii="Trebuchet MS" w:hAnsi="Trebuchet MS"/>
+        </w:rPr>
+        <w:t xml:space="preserve">  </w:t>
+      </w:r>
+      <w:proofErr w:type="spellStart"/>
+      <w:proofErr w:type="gramStart"/>
+      <w:r>
+        <w:rPr>
+          <w:rFonts w:ascii="Trebuchet MS" w:hAnsi="Trebuchet MS"/>
+        </w:rPr>
+        <w:t>multiCore</w:t>
+      </w:r>
+      <w:proofErr w:type="spellEnd"/>
+      <w:r>
+        <w:rPr>
+          <w:rFonts w:ascii="Trebuchet MS" w:hAnsi="Trebuchet MS"/>
+        </w:rPr>
+        <w:t>(</w:t>
+      </w:r>
+      <w:proofErr w:type="gramEnd"/>
+      <w:r>
+        <w:rPr>
+          <w:rFonts w:ascii="Trebuchet MS" w:hAnsi="Trebuchet MS"/>
+        </w:rPr>
+        <w:t>);</w:t>
+      </w:r>
+    </w:p>
+    <w:p>
+      <w:pPr>
+        <w:pStyle w:val="NoSpacing"/>
+        <w:rPr>
+          <w:rFonts w:ascii="Trebuchet MS" w:hAnsi="Trebuchet MS"/>
+        </w:rPr>
+      </w:pPr>
+    </w:p>
+    <w:p>
+      <w:pPr>
+        <w:pStyle w:val="NoSpacing"/>
+        <w:rPr>
+          <w:rFonts w:ascii="Trebuchet MS" w:hAnsi="Trebuchet MS"/>
+        </w:rPr>
+      </w:pPr>
+      <w:r>
+        <w:rPr>
+          <w:rFonts w:ascii="Trebuchet MS" w:hAnsi="Trebuchet MS"/>
+        </w:rPr>
+        <w:t xml:space="preserve">  </w:t>
+      </w:r>
+      <w:proofErr w:type="spellStart"/>
+      <w:r>
+        <w:rPr>
+          <w:rFonts w:ascii="Trebuchet MS" w:hAnsi="Trebuchet MS"/>
+        </w:rPr>
+        <w:t>clock_</w:t>
+      </w:r>
+      <w:proofErr w:type="gramStart"/>
+      <w:r>
+        <w:rPr>
+          <w:rFonts w:ascii="Trebuchet MS" w:hAnsi="Trebuchet MS"/>
+        </w:rPr>
+        <w:t>gettime</w:t>
+      </w:r>
+      <w:proofErr w:type="spellEnd"/>
+      <w:r>
+        <w:rPr>
+          <w:rFonts w:ascii="Trebuchet MS" w:hAnsi="Trebuchet MS"/>
+        </w:rPr>
+        <w:t>(</w:t>
+      </w:r>
+      <w:proofErr w:type="gramEnd"/>
+      <w:r>
+        <w:rPr>
+          <w:rFonts w:ascii="Trebuchet MS" w:hAnsi="Trebuchet MS"/>
+        </w:rPr>
+        <w:t>CLOCK_MONOTONIC, &amp;finish);</w:t>
+      </w:r>
+    </w:p>
+    <w:p>
+      <w:pPr>
+        <w:pStyle w:val="NoSpacing"/>
+        <w:rPr>
+          <w:rFonts w:ascii="Trebuchet MS" w:hAnsi="Trebuchet MS"/>
+        </w:rPr>
+      </w:pPr>
+      <w:r>
+        <w:rPr>
+          <w:rFonts w:ascii="Trebuchet MS" w:hAnsi="Trebuchet MS"/>
+        </w:rPr>
+        <w:t xml:space="preserve">  </w:t>
+      </w:r>
+      <w:proofErr w:type="spellStart"/>
+      <w:r>
+        <w:rPr>
+          <w:rFonts w:ascii="Trebuchet MS" w:hAnsi="Trebuchet MS"/>
+        </w:rPr>
+        <w:t>time_</w:t>
+      </w:r>
+      <w:proofErr w:type="gramStart"/>
+      <w:r>
+        <w:rPr>
+          <w:rFonts w:ascii="Trebuchet MS" w:hAnsi="Trebuchet MS"/>
+        </w:rPr>
+        <w:t>difference</w:t>
+      </w:r>
+      <w:proofErr w:type="spellEnd"/>
+      <w:r>
+        <w:rPr>
+          <w:rFonts w:ascii="Trebuchet MS" w:hAnsi="Trebuchet MS"/>
+        </w:rPr>
+        <w:t>(</w:t>
+      </w:r>
+      <w:proofErr w:type="gramEnd"/>
+      <w:r>
+        <w:rPr>
+          <w:rFonts w:ascii="Trebuchet MS" w:hAnsi="Trebuchet MS"/>
+        </w:rPr>
+        <w:t>&amp;start, &amp;finish, &amp;</w:t>
+      </w:r>
+      <w:proofErr w:type="spellStart"/>
+      <w:r>
+        <w:rPr>
+          <w:rFonts w:ascii="Trebuchet MS" w:hAnsi="Trebuchet MS"/>
+        </w:rPr>
+        <w:t>time_elapsed</w:t>
+      </w:r>
+      <w:proofErr w:type="spellEnd"/>
+      <w:r>
+        <w:rPr>
+          <w:rFonts w:ascii="Trebuchet MS" w:hAnsi="Trebuchet MS"/>
+        </w:rPr>
+        <w:t>);</w:t>
+      </w:r>
+    </w:p>
+    <w:p>
+      <w:pPr>
+        <w:pStyle w:val="NoSpacing"/>
+        <w:rPr>
+          <w:rFonts w:ascii="Trebuchet MS" w:hAnsi="Trebuchet MS"/>
+        </w:rPr>
+      </w:pPr>
+      <w:r>
+        <w:rPr>
+          <w:rFonts w:ascii="Trebuchet MS" w:hAnsi="Trebuchet MS"/>
+        </w:rPr>
+        <w:t xml:space="preserve">  </w:t>
+      </w:r>
+      <w:proofErr w:type="spellStart"/>
+      <w:proofErr w:type="gramStart"/>
+      <w:r>
+        <w:rPr>
+          <w:rFonts w:ascii="Trebuchet MS" w:hAnsi="Trebuchet MS"/>
+        </w:rPr>
+        <w:t>printf</w:t>
+      </w:r>
+      <w:proofErr w:type="spellEnd"/>
+      <w:r>
+        <w:rPr>
+          <w:rFonts w:ascii="Trebuchet MS" w:hAnsi="Trebuchet MS"/>
+        </w:rPr>
+        <w:t>(</w:t>
+      </w:r>
+      <w:proofErr w:type="gramEnd"/>
+      <w:r>
+        <w:rPr>
+          <w:rFonts w:ascii="Trebuchet MS" w:hAnsi="Trebuchet MS"/>
+        </w:rPr>
+        <w:t xml:space="preserve">"Time </w:t>
+      </w:r>
+      <w:proofErr w:type="spellStart"/>
+      <w:r>
+        <w:rPr>
+          <w:rFonts w:ascii="Trebuchet MS" w:hAnsi="Trebuchet MS"/>
+        </w:rPr>
+        <w:t>elasped</w:t>
+      </w:r>
+      <w:proofErr w:type="spellEnd"/>
+      <w:r>
+        <w:rPr>
+          <w:rFonts w:ascii="Trebuchet MS" w:hAnsi="Trebuchet MS"/>
+        </w:rPr>
+        <w:t xml:space="preserve"> was %</w:t>
+      </w:r>
+      <w:proofErr w:type="spellStart"/>
+      <w:r>
+        <w:rPr>
+          <w:rFonts w:ascii="Trebuchet MS" w:hAnsi="Trebuchet MS"/>
+        </w:rPr>
+        <w:t>lldns</w:t>
+      </w:r>
+      <w:proofErr w:type="spellEnd"/>
+      <w:r>
+        <w:rPr>
+          <w:rFonts w:ascii="Trebuchet MS" w:hAnsi="Trebuchet MS"/>
+        </w:rPr>
+        <w:t xml:space="preserve"> or %0.9lfs\n", </w:t>
+      </w:r>
+      <w:proofErr w:type="spellStart"/>
+      <w:r>
+        <w:rPr>
+          <w:rFonts w:ascii="Trebuchet MS" w:hAnsi="Trebuchet MS"/>
+        </w:rPr>
+        <w:t>time_elapsed</w:t>
+      </w:r>
+      <w:proofErr w:type="spellEnd"/>
+      <w:r>
+        <w:rPr>
+          <w:rFonts w:ascii="Trebuchet MS" w:hAnsi="Trebuchet MS"/>
+        </w:rPr>
+        <w:t>, (</w:t>
+      </w:r>
+      <w:proofErr w:type="spellStart"/>
+      <w:r>
+        <w:rPr>
+          <w:rFonts w:ascii="Trebuchet MS" w:hAnsi="Trebuchet MS"/>
+        </w:rPr>
+        <w:t>time_elapsed</w:t>
+      </w:r>
+      <w:proofErr w:type="spellEnd"/>
+      <w:r>
+        <w:rPr>
+          <w:rFonts w:ascii="Trebuchet MS" w:hAnsi="Trebuchet MS"/>
+        </w:rPr>
+        <w:t xml:space="preserve"> / 1.0e9));</w:t>
+      </w:r>
+    </w:p>
+    <w:p>
+      <w:pPr>
+        <w:pStyle w:val="NoSpacing"/>
+        <w:rPr>
+          <w:rFonts w:ascii="Trebuchet MS" w:hAnsi="Trebuchet MS"/>
+        </w:rPr>
+      </w:pPr>
+    </w:p>
+    <w:p>
+      <w:pPr>
+        <w:pStyle w:val="NoSpacing"/>
+        <w:rPr>
+          <w:rFonts w:ascii="Trebuchet MS" w:hAnsi="Trebuchet MS"/>
+        </w:rPr>
+      </w:pPr>
+      <w:r>
+        <w:rPr>
+          <w:rFonts w:ascii="Trebuchet MS" w:hAnsi="Trebuchet MS"/>
+        </w:rPr>
+        <w:t xml:space="preserve">  return 0;</w:t>
+      </w:r>
+    </w:p>
+    <w:p>
+      <w:pPr>
+        <w:pStyle w:val="NoSpacing"/>
+        <w:rPr>
+          <w:rFonts w:ascii="Trebuchet MS" w:hAnsi="Trebuchet MS"/>
+        </w:rPr>
+      </w:pPr>
+      <w:r>
+        <w:rPr>
+          <w:rFonts w:ascii="Trebuchet MS" w:hAnsi="Trebuchet MS"/>
+        </w:rPr>
+        <w:t>}</w:t>
+      </w:r>
+    </w:p>
+    <w:p>
+      <w:pPr>
         <w:pStyle w:val="Heading2"/>
       </w:pPr>
       <w:bookmarkStart w:id="4" w:name="_Toc527650972"/>
+      <w:bookmarkEnd w:id="3"/>
       <w:r>
         <w:t>Image Processing</w:t>
       </w:r>
@@ -4347,6 +8214,7 @@
     </w:p>
     <w:p>
       <w:r>
+        <w:lastRenderedPageBreak/>
         <w:t>Insert a table that has columns containing running times for the original program and your multithread version. Mean running times should be included at the bottom of the columns.</w:t>
       </w:r>
     </w:p>
@@ -4505,7 +8373,6 @@
       </w:pPr>
       <w:bookmarkStart w:id="6" w:name="_Toc527650974"/>
       <w:r>
-        <w:lastRenderedPageBreak/>
         <w:t>CUDA</w:t>
       </w:r>
       <w:bookmarkEnd w:id="6"/>
@@ -4749,6 +8616,7 @@
     </w:p>
     <w:p>
       <w:r>
+        <w:lastRenderedPageBreak/>
         <w:t>Write a short analysis of the results</w:t>
       </w:r>
     </w:p>
@@ -5002,7 +8870,6 @@
     </w:p>
     <w:p>
       <w:r>
-        <w:lastRenderedPageBreak/>
         <w:t>Write a short analysis of the results</w:t>
       </w:r>
     </w:p>
@@ -5189,6 +9056,7 @@
           <w:noProof/>
           <w:lang w:eastAsia="en-GB"/>
         </w:rPr>
+        <w:lastRenderedPageBreak/>
         <mc:AlternateContent>
           <mc:Choice Requires="wps">
             <w:drawing>
@@ -7479,7 +11347,7 @@
 </file>
 
 <file path=customXml/itemProps1.xml><?xml version="1.0" encoding="utf-8"?>
-<ds:datastoreItem xmlns:ds="http://schemas.openxmlformats.org/officeDocument/2006/customXml" ds:itemID="{4CA036FF-941E-410D-84AE-4884A5C09F11}">
+<ds:datastoreItem xmlns:ds="http://schemas.openxmlformats.org/officeDocument/2006/customXml" ds:itemID="{21D664F8-0816-47F4-B1BA-66C3FF33A2CC}">
   <ds:schemaRefs>
     <ds:schemaRef ds:uri="http://schemas.openxmlformats.org/officeDocument/2006/bibliography"/>
   </ds:schemaRefs>

</xml_diff>